<commit_message>
Revert "Fix Font Report.docx"
This reverts commit 65cdfeec6d3d4a5c875bd37e70a6e390c5a26a6b.
</commit_message>
<xml_diff>
--- a/AI2016_baitaplonso1_nhom4/Report.docx
+++ b/AI2016_baitaplonso1_nhom4/Report.docx
@@ -1,44 +1,44 @@
 
 <file path=word/document.xml><?xml version="1.0" encoding="utf-8"?>
-<w:document xmlns:wpc="http://schemas.microsoft.com/office/word/2010/wordprocessingCanvas" xmlns:mc="http://schemas.openxmlformats.org/markup-compatibility/2006" xmlns:o="urn:schemas-microsoft-com:office:office" xmlns:r="http://schemas.openxmlformats.org/officeDocument/2006/relationships" xmlns:m="http://schemas.openxmlformats.org/officeDocument/2006/math" xmlns:v="urn:schemas-microsoft-com:vml" xmlns:wp14="http://schemas.microsoft.com/office/word/2010/wordprocessingDrawing" xmlns:wp="http://schemas.openxmlformats.org/drawingml/2006/wordprocessingDrawing" xmlns:w10="urn:schemas-microsoft-com:office:word" xmlns:w="http://schemas.openxmlformats.org/wordprocessingml/2006/main" xmlns:w14="http://schemas.microsoft.com/office/word/2010/wordml" xmlns:w15="http://schemas.microsoft.com/office/word/2012/wordml" xmlns:wpg="http://schemas.microsoft.com/office/word/2010/wordprocessingGroup" xmlns:wpi="http://schemas.microsoft.com/office/word/2010/wordprocessingInk" xmlns:wne="http://schemas.microsoft.com/office/word/2006/wordml" xmlns:wps="http://schemas.microsoft.com/office/word/2010/wordprocessingShape" mc:Ignorable="w14 w15 wp14">
+<w:document xmlns:wpc="http://schemas.microsoft.com/office/word/2010/wordprocessingCanvas" xmlns:cx="http://schemas.microsoft.com/office/drawing/2014/chartex" xmlns:cx1="http://schemas.microsoft.com/office/drawing/2015/9/8/chartex" xmlns:cx2="http://schemas.microsoft.com/office/drawing/2015/10/21/chartex" xmlns:mc="http://schemas.openxmlformats.org/markup-compatibility/2006" xmlns:o="urn:schemas-microsoft-com:office:office" xmlns:r="http://schemas.openxmlformats.org/officeDocument/2006/relationships" xmlns:m="http://schemas.openxmlformats.org/officeDocument/2006/math" xmlns:v="urn:schemas-microsoft-com:vml" xmlns:wp14="http://schemas.microsoft.com/office/word/2010/wordprocessingDrawing" xmlns:wp="http://schemas.openxmlformats.org/drawingml/2006/wordprocessingDrawing" xmlns:w10="urn:schemas-microsoft-com:office:word" xmlns:w="http://schemas.openxmlformats.org/wordprocessingml/2006/main" xmlns:w14="http://schemas.microsoft.com/office/word/2010/wordml" xmlns:w15="http://schemas.microsoft.com/office/word/2012/wordml" xmlns:w16se="http://schemas.microsoft.com/office/word/2015/wordml/symex" xmlns:wpg="http://schemas.microsoft.com/office/word/2010/wordprocessingGroup" xmlns:wpi="http://schemas.microsoft.com/office/word/2010/wordprocessingInk" xmlns:wne="http://schemas.microsoft.com/office/word/2006/wordml" xmlns:wps="http://schemas.microsoft.com/office/word/2010/wordprocessingShape" mc:Ignorable="w14 w15 w16se wp14">
   <w:body>
     <w:p>
       <w:pPr>
         <w:pStyle w:val="line"/>
-        <w:rPr>
-          <w:rFonts w:ascii="Times New Roman" w:hAnsi="Times New Roman"/>
-        </w:rPr>
       </w:pPr>
     </w:p>
     <w:p>
       <w:pPr>
         <w:pStyle w:val="Title"/>
         <w:rPr>
-          <w:rFonts w:ascii="Times New Roman" w:hAnsi="Times New Roman"/>
           <w:sz w:val="74"/>
           <w:lang w:val="en-US"/>
         </w:rPr>
       </w:pPr>
       <w:r>
         <w:rPr>
-          <w:rFonts w:ascii="Times New Roman" w:hAnsi="Times New Roman"/>
           <w:sz w:val="74"/>
           <w:lang w:val="en-US"/>
         </w:rPr>
-        <w:t>Báo Cáo Bài Tập Lớn</w:t>
+        <w:t>Báo Cáo Bài Tập L</w:t>
+      </w:r>
+      <w:r>
+        <w:rPr>
+          <w:sz w:val="74"/>
+          <w:lang w:val="en-US"/>
+        </w:rPr>
+        <w:t>ớn</w:t>
       </w:r>
     </w:p>
     <w:p>
       <w:pPr>
         <w:pStyle w:val="Title"/>
         <w:rPr>
-          <w:rFonts w:ascii="Times New Roman" w:hAnsi="Times New Roman"/>
-          <w:lang w:val="en-US"/>
-        </w:rPr>
-      </w:pPr>
-      <w:r>
-        <w:rPr>
-          <w:rFonts w:ascii="Times New Roman" w:hAnsi="Times New Roman"/>
+          <w:lang w:val="en-US"/>
+        </w:rPr>
+      </w:pPr>
+      <w:r>
+        <w:rPr>
           <w:lang w:val="en-US"/>
         </w:rPr>
         <w:t>môn</w:t>
@@ -48,14 +48,12 @@
       <w:pPr>
         <w:pStyle w:val="Title"/>
         <w:rPr>
-          <w:rFonts w:ascii="Times New Roman" w:hAnsi="Times New Roman"/>
           <w:sz w:val="74"/>
           <w:lang w:val="en-US"/>
         </w:rPr>
       </w:pPr>
       <w:r>
         <w:rPr>
-          <w:rFonts w:ascii="Times New Roman" w:hAnsi="Times New Roman"/>
           <w:sz w:val="74"/>
           <w:lang w:val="en-US"/>
         </w:rPr>
@@ -66,13 +64,11 @@
       <w:pPr>
         <w:pStyle w:val="ByLine"/>
         <w:rPr>
-          <w:rFonts w:ascii="Times New Roman" w:hAnsi="Times New Roman"/>
-          <w:lang w:val="en-US"/>
-        </w:rPr>
-      </w:pPr>
-      <w:r>
-        <w:rPr>
-          <w:rFonts w:ascii="Times New Roman" w:hAnsi="Times New Roman"/>
+          <w:lang w:val="en-US"/>
+        </w:rPr>
+      </w:pPr>
+      <w:r>
+        <w:rPr>
           <w:lang w:val="en-US"/>
         </w:rPr>
         <w:t>Nhóm 4</w:t>
@@ -82,20 +78,17 @@
       <w:pPr>
         <w:pStyle w:val="ByLine"/>
         <w:rPr>
-          <w:rFonts w:ascii="Times New Roman" w:hAnsi="Times New Roman"/>
-          <w:lang w:val="en-US"/>
-        </w:rPr>
-      </w:pPr>
-      <w:r>
-        <w:rPr>
-          <w:rFonts w:ascii="Times New Roman" w:hAnsi="Times New Roman"/>
+          <w:lang w:val="en-US"/>
+        </w:rPr>
+      </w:pPr>
+      <w:r>
+        <w:rPr>
           <w:lang w:val="en-US"/>
         </w:rPr>
         <w:t>Cấn Duy Cát</w:t>
       </w:r>
       <w:r>
         <w:rPr>
-          <w:rFonts w:ascii="Times New Roman" w:hAnsi="Times New Roman"/>
           <w:lang w:val="en-US"/>
         </w:rPr>
         <w:br/>
@@ -103,7 +96,6 @@
       </w:r>
       <w:r>
         <w:rPr>
-          <w:rFonts w:ascii="Times New Roman" w:hAnsi="Times New Roman"/>
           <w:lang w:val="en-US"/>
         </w:rPr>
         <w:br/>
@@ -111,7 +103,6 @@
       </w:r>
       <w:r>
         <w:rPr>
-          <w:rFonts w:ascii="Times New Roman" w:hAnsi="Times New Roman"/>
           <w:lang w:val="en-US"/>
         </w:rPr>
         <w:br/>
@@ -119,46 +110,32 @@
       </w:r>
       <w:r>
         <w:rPr>
-          <w:rFonts w:ascii="Times New Roman" w:hAnsi="Times New Roman"/>
           <w:lang w:val="en-US"/>
         </w:rPr>
         <w:br/>
         <w:t>Nguyễn Mạnh Cường</w:t>
       </w:r>
       <w:r>
-        <w:rPr>
-          <w:rFonts w:ascii="Times New Roman" w:hAnsi="Times New Roman"/>
-        </w:rPr>
         <w:br/>
       </w:r>
     </w:p>
     <w:p>
       <w:pPr>
         <w:pStyle w:val="ByLine"/>
-        <w:rPr>
-          <w:rFonts w:ascii="Times New Roman" w:hAnsi="Times New Roman"/>
-        </w:rPr>
-      </w:pPr>
-      <w:r>
-        <w:rPr>
-          <w:rFonts w:ascii="Times New Roman" w:hAnsi="Times New Roman"/>
+      </w:pPr>
+      <w:r>
+        <w:rPr>
           <w:lang w:val="en-US"/>
         </w:rPr>
         <w:t>01-04</w:t>
       </w:r>
       <w:r>
-        <w:rPr>
-          <w:rFonts w:ascii="Times New Roman" w:hAnsi="Times New Roman"/>
-        </w:rPr>
         <w:t>-2016</w:t>
       </w:r>
     </w:p>
     <w:p>
       <w:pPr>
         <w:pStyle w:val="ChangeHistoryTitle"/>
-        <w:rPr>
-          <w:rFonts w:ascii="Times New Roman" w:hAnsi="Times New Roman"/>
-        </w:rPr>
         <w:sectPr>
           <w:pgSz w:w="12240" w:h="15840" w:code="1"/>
           <w:pgMar w:top="1440" w:right="1440" w:bottom="1440" w:left="1440" w:header="720" w:footer="720" w:gutter="0"/>
@@ -172,7 +149,6 @@
         <w:pStyle w:val="TOCEntry"/>
         <w:spacing w:line="240" w:lineRule="auto"/>
         <w:rPr>
-          <w:rFonts w:ascii="Times New Roman" w:hAnsi="Times New Roman"/>
           <w:lang w:val="en-US"/>
         </w:rPr>
       </w:pPr>
@@ -189,7 +165,6 @@
       <w:bookmarkEnd w:id="4"/>
       <w:r>
         <w:rPr>
-          <w:rFonts w:ascii="Times New Roman" w:hAnsi="Times New Roman"/>
           <w:lang w:val="en-US"/>
         </w:rPr>
         <w:lastRenderedPageBreak/>
@@ -202,7 +177,7 @@
         <w:pStyle w:val="TOC1"/>
         <w:spacing w:line="240" w:lineRule="auto"/>
         <w:rPr>
-          <w:rFonts w:ascii="Times New Roman" w:eastAsiaTheme="minorEastAsia" w:hAnsi="Times New Roman"/>
+          <w:rFonts w:asciiTheme="minorHAnsi" w:eastAsiaTheme="minorEastAsia" w:hAnsiTheme="minorHAnsi" w:cstheme="minorBidi"/>
           <w:b w:val="0"/>
           <w:sz w:val="22"/>
           <w:szCs w:val="22"/>
@@ -232,50 +207,26 @@
       </w:r>
       <w:r>
         <w:rPr>
-          <w:rFonts w:ascii="Times New Roman" w:hAnsi="Times New Roman"/>
           <w:lang w:val="en-US"/>
         </w:rPr>
         <w:t>Mục lục</w:t>
       </w:r>
       <w:r>
-        <w:rPr>
-          <w:rFonts w:ascii="Times New Roman" w:hAnsi="Times New Roman"/>
-        </w:rPr>
         <w:tab/>
       </w:r>
       <w:r>
-        <w:rPr>
-          <w:rFonts w:ascii="Times New Roman" w:hAnsi="Times New Roman"/>
-        </w:rPr>
         <w:fldChar w:fldCharType="begin"/>
       </w:r>
       <w:r>
-        <w:rPr>
-          <w:rFonts w:ascii="Times New Roman" w:hAnsi="Times New Roman"/>
-        </w:rPr>
         <w:instrText xml:space="preserve"> PAGEREF _Toc448347856 \h </w:instrText>
       </w:r>
       <w:r>
-        <w:rPr>
-          <w:rFonts w:ascii="Times New Roman" w:hAnsi="Times New Roman"/>
-        </w:rPr>
-      </w:r>
-      <w:r>
-        <w:rPr>
-          <w:rFonts w:ascii="Times New Roman" w:hAnsi="Times New Roman"/>
-        </w:rPr>
         <w:fldChar w:fldCharType="separate"/>
       </w:r>
       <w:r>
-        <w:rPr>
-          <w:rFonts w:ascii="Times New Roman" w:hAnsi="Times New Roman"/>
-        </w:rPr>
         <w:t>ii</w:t>
       </w:r>
       <w:r>
-        <w:rPr>
-          <w:rFonts w:ascii="Times New Roman" w:hAnsi="Times New Roman"/>
-        </w:rPr>
         <w:fldChar w:fldCharType="end"/>
       </w:r>
     </w:p>
@@ -284,7 +235,7 @@
         <w:pStyle w:val="TOC1"/>
         <w:spacing w:line="240" w:lineRule="auto"/>
         <w:rPr>
-          <w:rFonts w:ascii="Times New Roman" w:eastAsiaTheme="minorEastAsia" w:hAnsi="Times New Roman"/>
+          <w:rFonts w:asciiTheme="minorHAnsi" w:eastAsiaTheme="minorEastAsia" w:hAnsiTheme="minorHAnsi" w:cstheme="minorBidi"/>
           <w:b w:val="0"/>
           <w:sz w:val="22"/>
           <w:szCs w:val="22"/>
@@ -293,50 +244,26 @@
       </w:pPr>
       <w:r>
         <w:rPr>
-          <w:rFonts w:ascii="Times New Roman" w:hAnsi="Times New Roman"/>
           <w:lang w:val="en-US"/>
         </w:rPr>
         <w:t>Lịch sử thay đổi</w:t>
       </w:r>
       <w:r>
-        <w:rPr>
-          <w:rFonts w:ascii="Times New Roman" w:hAnsi="Times New Roman"/>
-        </w:rPr>
         <w:tab/>
       </w:r>
       <w:r>
-        <w:rPr>
-          <w:rFonts w:ascii="Times New Roman" w:hAnsi="Times New Roman"/>
-        </w:rPr>
         <w:fldChar w:fldCharType="begin"/>
       </w:r>
       <w:r>
-        <w:rPr>
-          <w:rFonts w:ascii="Times New Roman" w:hAnsi="Times New Roman"/>
-        </w:rPr>
         <w:instrText xml:space="preserve"> PAGEREF _Toc448347857 \h </w:instrText>
       </w:r>
       <w:r>
-        <w:rPr>
-          <w:rFonts w:ascii="Times New Roman" w:hAnsi="Times New Roman"/>
-        </w:rPr>
-      </w:r>
-      <w:r>
-        <w:rPr>
-          <w:rFonts w:ascii="Times New Roman" w:hAnsi="Times New Roman"/>
-        </w:rPr>
         <w:fldChar w:fldCharType="separate"/>
       </w:r>
       <w:r>
-        <w:rPr>
-          <w:rFonts w:ascii="Times New Roman" w:hAnsi="Times New Roman"/>
-        </w:rPr>
         <w:t>iii</w:t>
       </w:r>
       <w:r>
-        <w:rPr>
-          <w:rFonts w:ascii="Times New Roman" w:hAnsi="Times New Roman"/>
-        </w:rPr>
         <w:fldChar w:fldCharType="end"/>
       </w:r>
     </w:p>
@@ -345,7 +272,7 @@
         <w:pStyle w:val="TOC1"/>
         <w:spacing w:line="240" w:lineRule="auto"/>
         <w:rPr>
-          <w:rFonts w:ascii="Times New Roman" w:eastAsiaTheme="minorEastAsia" w:hAnsi="Times New Roman"/>
+          <w:rFonts w:asciiTheme="minorHAnsi" w:eastAsiaTheme="minorEastAsia" w:hAnsiTheme="minorHAnsi" w:cstheme="minorBidi"/>
           <w:b w:val="0"/>
           <w:sz w:val="22"/>
           <w:szCs w:val="22"/>
@@ -353,14 +280,11 @@
         </w:rPr>
       </w:pPr>
       <w:r>
-        <w:rPr>
-          <w:rFonts w:ascii="Times New Roman" w:hAnsi="Times New Roman"/>
-        </w:rPr>
         <w:t>1.</w:t>
       </w:r>
       <w:r>
         <w:rPr>
-          <w:rFonts w:ascii="Times New Roman" w:eastAsiaTheme="minorEastAsia" w:hAnsi="Times New Roman"/>
+          <w:rFonts w:asciiTheme="minorHAnsi" w:eastAsiaTheme="minorEastAsia" w:hAnsiTheme="minorHAnsi" w:cstheme="minorBidi"/>
           <w:b w:val="0"/>
           <w:sz w:val="22"/>
           <w:szCs w:val="22"/>
@@ -370,50 +294,26 @@
       </w:r>
       <w:r>
         <w:rPr>
-          <w:rFonts w:ascii="Times New Roman" w:hAnsi="Times New Roman"/>
           <w:lang w:val="en-US"/>
         </w:rPr>
         <w:t>Giới thiệu</w:t>
       </w:r>
       <w:r>
-        <w:rPr>
-          <w:rFonts w:ascii="Times New Roman" w:hAnsi="Times New Roman"/>
-        </w:rPr>
         <w:tab/>
       </w:r>
       <w:r>
-        <w:rPr>
-          <w:rFonts w:ascii="Times New Roman" w:hAnsi="Times New Roman"/>
-        </w:rPr>
         <w:fldChar w:fldCharType="begin"/>
       </w:r>
       <w:r>
-        <w:rPr>
-          <w:rFonts w:ascii="Times New Roman" w:hAnsi="Times New Roman"/>
-        </w:rPr>
         <w:instrText xml:space="preserve"> PAGEREF _Toc448347858 \h </w:instrText>
       </w:r>
       <w:r>
-        <w:rPr>
-          <w:rFonts w:ascii="Times New Roman" w:hAnsi="Times New Roman"/>
-        </w:rPr>
-      </w:r>
-      <w:r>
-        <w:rPr>
-          <w:rFonts w:ascii="Times New Roman" w:hAnsi="Times New Roman"/>
-        </w:rPr>
         <w:fldChar w:fldCharType="separate"/>
       </w:r>
       <w:r>
-        <w:rPr>
-          <w:rFonts w:ascii="Times New Roman" w:hAnsi="Times New Roman"/>
-        </w:rPr>
         <w:t>1</w:t>
       </w:r>
       <w:r>
-        <w:rPr>
-          <w:rFonts w:ascii="Times New Roman" w:hAnsi="Times New Roman"/>
-        </w:rPr>
         <w:fldChar w:fldCharType="end"/>
       </w:r>
     </w:p>
@@ -425,21 +325,20 @@
         </w:tabs>
         <w:spacing w:line="240" w:lineRule="auto"/>
         <w:rPr>
-          <w:rFonts w:ascii="Times New Roman" w:eastAsiaTheme="minorEastAsia" w:hAnsi="Times New Roman"/>
+          <w:rFonts w:asciiTheme="minorHAnsi" w:eastAsiaTheme="minorEastAsia" w:hAnsiTheme="minorHAnsi" w:cstheme="minorBidi"/>
           <w:szCs w:val="22"/>
           <w:lang w:val="en-US"/>
         </w:rPr>
       </w:pPr>
       <w:r>
         <w:rPr>
-          <w:rFonts w:ascii="Times New Roman" w:hAnsi="Times New Roman"/>
           <w:lang w:val="en-US"/>
         </w:rPr>
         <w:t>1.1</w:t>
       </w:r>
       <w:r>
         <w:rPr>
-          <w:rFonts w:ascii="Times New Roman" w:eastAsiaTheme="minorEastAsia" w:hAnsi="Times New Roman"/>
+          <w:rFonts w:asciiTheme="minorHAnsi" w:eastAsiaTheme="minorEastAsia" w:hAnsiTheme="minorHAnsi" w:cstheme="minorBidi"/>
           <w:szCs w:val="22"/>
           <w:lang w:val="en-US"/>
         </w:rPr>
@@ -447,50 +346,26 @@
       </w:r>
       <w:r>
         <w:rPr>
-          <w:rFonts w:ascii="Times New Roman" w:hAnsi="Times New Roman"/>
           <w:lang w:val="en-US"/>
         </w:rPr>
         <w:t>Mục đích</w:t>
       </w:r>
       <w:r>
-        <w:rPr>
-          <w:rFonts w:ascii="Times New Roman" w:hAnsi="Times New Roman"/>
-        </w:rPr>
         <w:tab/>
       </w:r>
       <w:r>
-        <w:rPr>
-          <w:rFonts w:ascii="Times New Roman" w:hAnsi="Times New Roman"/>
-        </w:rPr>
         <w:fldChar w:fldCharType="begin"/>
       </w:r>
       <w:r>
-        <w:rPr>
-          <w:rFonts w:ascii="Times New Roman" w:hAnsi="Times New Roman"/>
-        </w:rPr>
         <w:instrText xml:space="preserve"> PAGEREF _Toc448347859 \h </w:instrText>
       </w:r>
       <w:r>
-        <w:rPr>
-          <w:rFonts w:ascii="Times New Roman" w:hAnsi="Times New Roman"/>
-        </w:rPr>
-      </w:r>
-      <w:r>
-        <w:rPr>
-          <w:rFonts w:ascii="Times New Roman" w:hAnsi="Times New Roman"/>
-        </w:rPr>
         <w:fldChar w:fldCharType="separate"/>
       </w:r>
       <w:r>
-        <w:rPr>
-          <w:rFonts w:ascii="Times New Roman" w:hAnsi="Times New Roman"/>
-        </w:rPr>
         <w:t>1</w:t>
       </w:r>
       <w:r>
-        <w:rPr>
-          <w:rFonts w:ascii="Times New Roman" w:hAnsi="Times New Roman"/>
-        </w:rPr>
         <w:fldChar w:fldCharType="end"/>
       </w:r>
     </w:p>
@@ -502,20 +377,17 @@
         </w:tabs>
         <w:spacing w:line="240" w:lineRule="auto"/>
         <w:rPr>
-          <w:rFonts w:ascii="Times New Roman" w:eastAsiaTheme="minorEastAsia" w:hAnsi="Times New Roman"/>
+          <w:rFonts w:asciiTheme="minorHAnsi" w:eastAsiaTheme="minorEastAsia" w:hAnsiTheme="minorHAnsi" w:cstheme="minorBidi"/>
           <w:szCs w:val="22"/>
           <w:lang w:val="en-US"/>
         </w:rPr>
       </w:pPr>
       <w:r>
-        <w:rPr>
-          <w:rFonts w:ascii="Times New Roman" w:hAnsi="Times New Roman"/>
-        </w:rPr>
         <w:t>1.2</w:t>
       </w:r>
       <w:r>
         <w:rPr>
-          <w:rFonts w:ascii="Times New Roman" w:eastAsiaTheme="minorEastAsia" w:hAnsi="Times New Roman"/>
+          <w:rFonts w:asciiTheme="minorHAnsi" w:eastAsiaTheme="minorEastAsia" w:hAnsiTheme="minorHAnsi" w:cstheme="minorBidi"/>
           <w:szCs w:val="22"/>
           <w:lang w:val="en-US"/>
         </w:rPr>
@@ -523,50 +395,26 @@
       </w:r>
       <w:r>
         <w:rPr>
-          <w:rFonts w:ascii="Times New Roman" w:hAnsi="Times New Roman"/>
           <w:lang w:val="en-US"/>
         </w:rPr>
         <w:t>Nội dung tài liệu</w:t>
       </w:r>
       <w:r>
-        <w:rPr>
-          <w:rFonts w:ascii="Times New Roman" w:hAnsi="Times New Roman"/>
-        </w:rPr>
         <w:tab/>
       </w:r>
       <w:r>
-        <w:rPr>
-          <w:rFonts w:ascii="Times New Roman" w:hAnsi="Times New Roman"/>
-        </w:rPr>
         <w:fldChar w:fldCharType="begin"/>
       </w:r>
       <w:r>
-        <w:rPr>
-          <w:rFonts w:ascii="Times New Roman" w:hAnsi="Times New Roman"/>
-        </w:rPr>
         <w:instrText xml:space="preserve"> PAGEREF _Toc448347860 \h </w:instrText>
       </w:r>
       <w:r>
-        <w:rPr>
-          <w:rFonts w:ascii="Times New Roman" w:hAnsi="Times New Roman"/>
-        </w:rPr>
-      </w:r>
-      <w:r>
-        <w:rPr>
-          <w:rFonts w:ascii="Times New Roman" w:hAnsi="Times New Roman"/>
-        </w:rPr>
         <w:fldChar w:fldCharType="separate"/>
       </w:r>
       <w:r>
-        <w:rPr>
-          <w:rFonts w:ascii="Times New Roman" w:hAnsi="Times New Roman"/>
-        </w:rPr>
         <w:t>1</w:t>
       </w:r>
       <w:r>
-        <w:rPr>
-          <w:rFonts w:ascii="Times New Roman" w:hAnsi="Times New Roman"/>
-        </w:rPr>
         <w:fldChar w:fldCharType="end"/>
       </w:r>
     </w:p>
@@ -578,20 +426,17 @@
         </w:tabs>
         <w:spacing w:line="240" w:lineRule="auto"/>
         <w:rPr>
-          <w:rFonts w:ascii="Times New Roman" w:eastAsiaTheme="minorEastAsia" w:hAnsi="Times New Roman"/>
+          <w:rFonts w:asciiTheme="minorHAnsi" w:eastAsiaTheme="minorEastAsia" w:hAnsiTheme="minorHAnsi" w:cstheme="minorBidi"/>
           <w:szCs w:val="22"/>
           <w:lang w:val="en-US"/>
         </w:rPr>
       </w:pPr>
       <w:r>
-        <w:rPr>
-          <w:rFonts w:ascii="Times New Roman" w:hAnsi="Times New Roman"/>
-        </w:rPr>
         <w:t>1.3</w:t>
       </w:r>
       <w:r>
         <w:rPr>
-          <w:rFonts w:ascii="Times New Roman" w:eastAsiaTheme="minorEastAsia" w:hAnsi="Times New Roman"/>
+          <w:rFonts w:asciiTheme="minorHAnsi" w:eastAsiaTheme="minorEastAsia" w:hAnsiTheme="minorHAnsi" w:cstheme="minorBidi"/>
           <w:szCs w:val="22"/>
           <w:lang w:val="en-US"/>
         </w:rPr>
@@ -599,50 +444,26 @@
       </w:r>
       <w:r>
         <w:rPr>
-          <w:rFonts w:ascii="Times New Roman" w:hAnsi="Times New Roman"/>
           <w:lang w:val="en-US"/>
         </w:rPr>
         <w:t>Tài liệu tham khảo</w:t>
       </w:r>
       <w:r>
-        <w:rPr>
-          <w:rFonts w:ascii="Times New Roman" w:hAnsi="Times New Roman"/>
-        </w:rPr>
         <w:tab/>
       </w:r>
       <w:r>
-        <w:rPr>
-          <w:rFonts w:ascii="Times New Roman" w:hAnsi="Times New Roman"/>
-        </w:rPr>
         <w:fldChar w:fldCharType="begin"/>
       </w:r>
       <w:r>
-        <w:rPr>
-          <w:rFonts w:ascii="Times New Roman" w:hAnsi="Times New Roman"/>
-        </w:rPr>
         <w:instrText xml:space="preserve"> PAGEREF _Toc448347861 \h </w:instrText>
       </w:r>
       <w:r>
-        <w:rPr>
-          <w:rFonts w:ascii="Times New Roman" w:hAnsi="Times New Roman"/>
-        </w:rPr>
-      </w:r>
-      <w:r>
-        <w:rPr>
-          <w:rFonts w:ascii="Times New Roman" w:hAnsi="Times New Roman"/>
-        </w:rPr>
         <w:fldChar w:fldCharType="separate"/>
       </w:r>
       <w:r>
-        <w:rPr>
-          <w:rFonts w:ascii="Times New Roman" w:hAnsi="Times New Roman"/>
-        </w:rPr>
         <w:t>1</w:t>
       </w:r>
       <w:r>
-        <w:rPr>
-          <w:rFonts w:ascii="Times New Roman" w:hAnsi="Times New Roman"/>
-        </w:rPr>
         <w:fldChar w:fldCharType="end"/>
       </w:r>
     </w:p>
@@ -651,7 +472,7 @@
         <w:pStyle w:val="TOC1"/>
         <w:spacing w:line="240" w:lineRule="auto"/>
         <w:rPr>
-          <w:rFonts w:ascii="Times New Roman" w:eastAsiaTheme="minorEastAsia" w:hAnsi="Times New Roman"/>
+          <w:rFonts w:asciiTheme="minorHAnsi" w:eastAsiaTheme="minorEastAsia" w:hAnsiTheme="minorHAnsi" w:cstheme="minorBidi"/>
           <w:b w:val="0"/>
           <w:sz w:val="22"/>
           <w:szCs w:val="22"/>
@@ -660,14 +481,13 @@
       </w:pPr>
       <w:r>
         <w:rPr>
-          <w:rFonts w:ascii="Times New Roman" w:hAnsi="Times New Roman"/>
           <w:lang w:val="en-US"/>
         </w:rPr>
         <w:t>2.</w:t>
       </w:r>
       <w:r>
         <w:rPr>
-          <w:rFonts w:ascii="Times New Roman" w:eastAsiaTheme="minorEastAsia" w:hAnsi="Times New Roman"/>
+          <w:rFonts w:asciiTheme="minorHAnsi" w:eastAsiaTheme="minorEastAsia" w:hAnsiTheme="minorHAnsi" w:cstheme="minorBidi"/>
           <w:b w:val="0"/>
           <w:sz w:val="22"/>
           <w:szCs w:val="22"/>
@@ -677,50 +497,26 @@
       </w:r>
       <w:r>
         <w:rPr>
-          <w:rFonts w:ascii="Times New Roman" w:hAnsi="Times New Roman"/>
           <w:lang w:val="en-US"/>
         </w:rPr>
         <w:t>Không gian trạng thái</w:t>
       </w:r>
       <w:r>
-        <w:rPr>
-          <w:rFonts w:ascii="Times New Roman" w:hAnsi="Times New Roman"/>
-        </w:rPr>
         <w:tab/>
       </w:r>
       <w:r>
-        <w:rPr>
-          <w:rFonts w:ascii="Times New Roman" w:hAnsi="Times New Roman"/>
-        </w:rPr>
         <w:fldChar w:fldCharType="begin"/>
       </w:r>
       <w:r>
-        <w:rPr>
-          <w:rFonts w:ascii="Times New Roman" w:hAnsi="Times New Roman"/>
-        </w:rPr>
         <w:instrText xml:space="preserve"> PAGEREF _Toc448347862 \h </w:instrText>
       </w:r>
       <w:r>
-        <w:rPr>
-          <w:rFonts w:ascii="Times New Roman" w:hAnsi="Times New Roman"/>
-        </w:rPr>
-      </w:r>
-      <w:r>
-        <w:rPr>
-          <w:rFonts w:ascii="Times New Roman" w:hAnsi="Times New Roman"/>
-        </w:rPr>
         <w:fldChar w:fldCharType="separate"/>
       </w:r>
       <w:r>
-        <w:rPr>
-          <w:rFonts w:ascii="Times New Roman" w:hAnsi="Times New Roman"/>
-        </w:rPr>
         <w:t>2</w:t>
       </w:r>
       <w:r>
-        <w:rPr>
-          <w:rFonts w:ascii="Times New Roman" w:hAnsi="Times New Roman"/>
-        </w:rPr>
         <w:fldChar w:fldCharType="end"/>
       </w:r>
     </w:p>
@@ -729,7 +525,7 @@
         <w:pStyle w:val="TOC1"/>
         <w:spacing w:line="240" w:lineRule="auto"/>
         <w:rPr>
-          <w:rFonts w:ascii="Times New Roman" w:eastAsiaTheme="minorEastAsia" w:hAnsi="Times New Roman"/>
+          <w:rFonts w:asciiTheme="minorHAnsi" w:eastAsiaTheme="minorEastAsia" w:hAnsiTheme="minorHAnsi" w:cstheme="minorBidi"/>
           <w:b w:val="0"/>
           <w:sz w:val="22"/>
           <w:szCs w:val="22"/>
@@ -738,14 +534,13 @@
       </w:pPr>
       <w:r>
         <w:rPr>
-          <w:rFonts w:ascii="Times New Roman" w:hAnsi="Times New Roman"/>
           <w:lang w:val="en-US"/>
         </w:rPr>
         <w:t>3.</w:t>
       </w:r>
       <w:r>
         <w:rPr>
-          <w:rFonts w:ascii="Times New Roman" w:eastAsiaTheme="minorEastAsia" w:hAnsi="Times New Roman"/>
+          <w:rFonts w:asciiTheme="minorHAnsi" w:eastAsiaTheme="minorEastAsia" w:hAnsiTheme="minorHAnsi" w:cstheme="minorBidi"/>
           <w:b w:val="0"/>
           <w:sz w:val="22"/>
           <w:szCs w:val="22"/>
@@ -755,50 +550,26 @@
       </w:r>
       <w:r>
         <w:rPr>
-          <w:rFonts w:ascii="Times New Roman" w:hAnsi="Times New Roman"/>
           <w:lang w:val="en-US"/>
         </w:rPr>
         <w:t>Phát biểu bài toán</w:t>
       </w:r>
       <w:r>
-        <w:rPr>
-          <w:rFonts w:ascii="Times New Roman" w:hAnsi="Times New Roman"/>
-        </w:rPr>
         <w:tab/>
       </w:r>
       <w:r>
-        <w:rPr>
-          <w:rFonts w:ascii="Times New Roman" w:hAnsi="Times New Roman"/>
-        </w:rPr>
         <w:fldChar w:fldCharType="begin"/>
       </w:r>
       <w:r>
-        <w:rPr>
-          <w:rFonts w:ascii="Times New Roman" w:hAnsi="Times New Roman"/>
-        </w:rPr>
         <w:instrText xml:space="preserve"> PAGEREF _Toc448347863 \h </w:instrText>
       </w:r>
       <w:r>
-        <w:rPr>
-          <w:rFonts w:ascii="Times New Roman" w:hAnsi="Times New Roman"/>
-        </w:rPr>
-      </w:r>
-      <w:r>
-        <w:rPr>
-          <w:rFonts w:ascii="Times New Roman" w:hAnsi="Times New Roman"/>
-        </w:rPr>
         <w:fldChar w:fldCharType="separate"/>
       </w:r>
       <w:r>
-        <w:rPr>
-          <w:rFonts w:ascii="Times New Roman" w:hAnsi="Times New Roman"/>
-        </w:rPr>
         <w:t>2</w:t>
       </w:r>
       <w:r>
-        <w:rPr>
-          <w:rFonts w:ascii="Times New Roman" w:hAnsi="Times New Roman"/>
-        </w:rPr>
         <w:fldChar w:fldCharType="end"/>
       </w:r>
     </w:p>
@@ -807,7 +578,7 @@
         <w:pStyle w:val="TOC1"/>
         <w:spacing w:line="240" w:lineRule="auto"/>
         <w:rPr>
-          <w:rFonts w:ascii="Times New Roman" w:eastAsiaTheme="minorEastAsia" w:hAnsi="Times New Roman"/>
+          <w:rFonts w:asciiTheme="minorHAnsi" w:eastAsiaTheme="minorEastAsia" w:hAnsiTheme="minorHAnsi" w:cstheme="minorBidi"/>
           <w:b w:val="0"/>
           <w:sz w:val="22"/>
           <w:szCs w:val="22"/>
@@ -816,14 +587,13 @@
       </w:pPr>
       <w:r>
         <w:rPr>
-          <w:rFonts w:ascii="Times New Roman" w:hAnsi="Times New Roman"/>
           <w:lang w:val="en-US"/>
         </w:rPr>
         <w:t>4.</w:t>
       </w:r>
       <w:r>
         <w:rPr>
-          <w:rFonts w:ascii="Times New Roman" w:eastAsiaTheme="minorEastAsia" w:hAnsi="Times New Roman"/>
+          <w:rFonts w:asciiTheme="minorHAnsi" w:eastAsiaTheme="minorEastAsia" w:hAnsiTheme="minorHAnsi" w:cstheme="minorBidi"/>
           <w:b w:val="0"/>
           <w:sz w:val="22"/>
           <w:szCs w:val="22"/>
@@ -833,50 +603,26 @@
       </w:r>
       <w:r>
         <w:rPr>
-          <w:rFonts w:ascii="Times New Roman" w:hAnsi="Times New Roman"/>
           <w:lang w:val="en-US"/>
         </w:rPr>
         <w:t>Hàm mục tiêu</w:t>
       </w:r>
       <w:r>
-        <w:rPr>
-          <w:rFonts w:ascii="Times New Roman" w:hAnsi="Times New Roman"/>
-        </w:rPr>
         <w:tab/>
       </w:r>
       <w:r>
-        <w:rPr>
-          <w:rFonts w:ascii="Times New Roman" w:hAnsi="Times New Roman"/>
-        </w:rPr>
         <w:fldChar w:fldCharType="begin"/>
       </w:r>
       <w:r>
-        <w:rPr>
-          <w:rFonts w:ascii="Times New Roman" w:hAnsi="Times New Roman"/>
-        </w:rPr>
         <w:instrText xml:space="preserve"> PAGEREF _Toc448347864 \h </w:instrText>
       </w:r>
       <w:r>
-        <w:rPr>
-          <w:rFonts w:ascii="Times New Roman" w:hAnsi="Times New Roman"/>
-        </w:rPr>
-      </w:r>
-      <w:r>
-        <w:rPr>
-          <w:rFonts w:ascii="Times New Roman" w:hAnsi="Times New Roman"/>
-        </w:rPr>
         <w:fldChar w:fldCharType="separate"/>
       </w:r>
       <w:r>
-        <w:rPr>
-          <w:rFonts w:ascii="Times New Roman" w:hAnsi="Times New Roman"/>
-        </w:rPr>
         <w:t>2</w:t>
       </w:r>
       <w:r>
-        <w:rPr>
-          <w:rFonts w:ascii="Times New Roman" w:hAnsi="Times New Roman"/>
-        </w:rPr>
         <w:fldChar w:fldCharType="end"/>
       </w:r>
     </w:p>
@@ -885,7 +631,7 @@
         <w:pStyle w:val="TOC1"/>
         <w:spacing w:line="240" w:lineRule="auto"/>
         <w:rPr>
-          <w:rFonts w:ascii="Times New Roman" w:eastAsiaTheme="minorEastAsia" w:hAnsi="Times New Roman"/>
+          <w:rFonts w:asciiTheme="minorHAnsi" w:eastAsiaTheme="minorEastAsia" w:hAnsiTheme="minorHAnsi" w:cstheme="minorBidi"/>
           <w:b w:val="0"/>
           <w:sz w:val="22"/>
           <w:szCs w:val="22"/>
@@ -894,14 +640,13 @@
       </w:pPr>
       <w:r>
         <w:rPr>
-          <w:rFonts w:ascii="Times New Roman" w:hAnsi="Times New Roman"/>
           <w:lang w:val="en-US"/>
         </w:rPr>
         <w:t>5.</w:t>
       </w:r>
       <w:r>
         <w:rPr>
-          <w:rFonts w:ascii="Times New Roman" w:eastAsiaTheme="minorEastAsia" w:hAnsi="Times New Roman"/>
+          <w:rFonts w:asciiTheme="minorHAnsi" w:eastAsiaTheme="minorEastAsia" w:hAnsiTheme="minorHAnsi" w:cstheme="minorBidi"/>
           <w:b w:val="0"/>
           <w:sz w:val="22"/>
           <w:szCs w:val="22"/>
@@ -911,50 +656,26 @@
       </w:r>
       <w:r>
         <w:rPr>
-          <w:rFonts w:ascii="Times New Roman" w:hAnsi="Times New Roman"/>
           <w:lang w:val="en-US"/>
         </w:rPr>
         <w:t>So sánh hàm đánh giá</w:t>
       </w:r>
       <w:r>
-        <w:rPr>
-          <w:rFonts w:ascii="Times New Roman" w:hAnsi="Times New Roman"/>
-        </w:rPr>
         <w:tab/>
       </w:r>
       <w:r>
-        <w:rPr>
-          <w:rFonts w:ascii="Times New Roman" w:hAnsi="Times New Roman"/>
-        </w:rPr>
         <w:fldChar w:fldCharType="begin"/>
       </w:r>
       <w:r>
-        <w:rPr>
-          <w:rFonts w:ascii="Times New Roman" w:hAnsi="Times New Roman"/>
-        </w:rPr>
         <w:instrText xml:space="preserve"> PAGEREF _Toc448347865 \h </w:instrText>
       </w:r>
       <w:r>
-        <w:rPr>
-          <w:rFonts w:ascii="Times New Roman" w:hAnsi="Times New Roman"/>
-        </w:rPr>
-      </w:r>
-      <w:r>
-        <w:rPr>
-          <w:rFonts w:ascii="Times New Roman" w:hAnsi="Times New Roman"/>
-        </w:rPr>
         <w:fldChar w:fldCharType="separate"/>
       </w:r>
       <w:r>
-        <w:rPr>
-          <w:rFonts w:ascii="Times New Roman" w:hAnsi="Times New Roman"/>
-        </w:rPr>
         <w:t>2</w:t>
       </w:r>
       <w:r>
-        <w:rPr>
-          <w:rFonts w:ascii="Times New Roman" w:hAnsi="Times New Roman"/>
-        </w:rPr>
         <w:fldChar w:fldCharType="end"/>
       </w:r>
     </w:p>
@@ -966,21 +687,20 @@
         </w:tabs>
         <w:spacing w:line="240" w:lineRule="auto"/>
         <w:rPr>
-          <w:rFonts w:ascii="Times New Roman" w:eastAsiaTheme="minorEastAsia" w:hAnsi="Times New Roman"/>
+          <w:rFonts w:asciiTheme="minorHAnsi" w:eastAsiaTheme="minorEastAsia" w:hAnsiTheme="minorHAnsi" w:cstheme="minorBidi"/>
           <w:szCs w:val="22"/>
           <w:lang w:val="en-US"/>
         </w:rPr>
       </w:pPr>
       <w:r>
         <w:rPr>
-          <w:rFonts w:ascii="Times New Roman" w:hAnsi="Times New Roman"/>
           <w:lang w:val="en-US"/>
         </w:rPr>
         <w:t>5.1</w:t>
       </w:r>
       <w:r>
         <w:rPr>
-          <w:rFonts w:ascii="Times New Roman" w:eastAsiaTheme="minorEastAsia" w:hAnsi="Times New Roman"/>
+          <w:rFonts w:asciiTheme="minorHAnsi" w:eastAsiaTheme="minorEastAsia" w:hAnsiTheme="minorHAnsi" w:cstheme="minorBidi"/>
           <w:szCs w:val="22"/>
           <w:lang w:val="en-US"/>
         </w:rPr>
@@ -988,50 +708,26 @@
       </w:r>
       <w:r>
         <w:rPr>
-          <w:rFonts w:ascii="Times New Roman" w:hAnsi="Times New Roman"/>
           <w:lang w:val="en-US"/>
         </w:rPr>
         <w:t>Phân tích hàm đánh giá</w:t>
       </w:r>
       <w:r>
-        <w:rPr>
-          <w:rFonts w:ascii="Times New Roman" w:hAnsi="Times New Roman"/>
-        </w:rPr>
         <w:tab/>
       </w:r>
       <w:r>
-        <w:rPr>
-          <w:rFonts w:ascii="Times New Roman" w:hAnsi="Times New Roman"/>
-        </w:rPr>
         <w:fldChar w:fldCharType="begin"/>
       </w:r>
       <w:r>
-        <w:rPr>
-          <w:rFonts w:ascii="Times New Roman" w:hAnsi="Times New Roman"/>
-        </w:rPr>
         <w:instrText xml:space="preserve"> PAGEREF _Toc448347866 \h </w:instrText>
       </w:r>
       <w:r>
-        <w:rPr>
-          <w:rFonts w:ascii="Times New Roman" w:hAnsi="Times New Roman"/>
-        </w:rPr>
-      </w:r>
-      <w:r>
-        <w:rPr>
-          <w:rFonts w:ascii="Times New Roman" w:hAnsi="Times New Roman"/>
-        </w:rPr>
         <w:fldChar w:fldCharType="separate"/>
       </w:r>
       <w:r>
-        <w:rPr>
-          <w:rFonts w:ascii="Times New Roman" w:hAnsi="Times New Roman"/>
-        </w:rPr>
         <w:t>2</w:t>
       </w:r>
       <w:r>
-        <w:rPr>
-          <w:rFonts w:ascii="Times New Roman" w:hAnsi="Times New Roman"/>
-        </w:rPr>
         <w:fldChar w:fldCharType="end"/>
       </w:r>
     </w:p>
@@ -1043,21 +739,20 @@
         </w:tabs>
         <w:spacing w:line="240" w:lineRule="auto"/>
         <w:rPr>
-          <w:rFonts w:ascii="Times New Roman" w:eastAsiaTheme="minorEastAsia" w:hAnsi="Times New Roman"/>
+          <w:rFonts w:asciiTheme="minorHAnsi" w:eastAsiaTheme="minorEastAsia" w:hAnsiTheme="minorHAnsi" w:cstheme="minorBidi"/>
           <w:szCs w:val="22"/>
           <w:lang w:val="en-US"/>
         </w:rPr>
       </w:pPr>
       <w:r>
         <w:rPr>
-          <w:rFonts w:ascii="Times New Roman" w:hAnsi="Times New Roman"/>
           <w:lang w:val="en-US"/>
         </w:rPr>
         <w:t>5.2</w:t>
       </w:r>
       <w:r>
         <w:rPr>
-          <w:rFonts w:ascii="Times New Roman" w:eastAsiaTheme="minorEastAsia" w:hAnsi="Times New Roman"/>
+          <w:rFonts w:asciiTheme="minorHAnsi" w:eastAsiaTheme="minorEastAsia" w:hAnsiTheme="minorHAnsi" w:cstheme="minorBidi"/>
           <w:szCs w:val="22"/>
           <w:lang w:val="en-US"/>
         </w:rPr>
@@ -1065,59 +760,32 @@
       </w:r>
       <w:r>
         <w:rPr>
-          <w:rFonts w:ascii="Times New Roman" w:hAnsi="Times New Roman"/>
           <w:lang w:val="en-US"/>
         </w:rPr>
         <w:t>So sánh</w:t>
       </w:r>
       <w:r>
-        <w:rPr>
-          <w:rFonts w:ascii="Times New Roman" w:hAnsi="Times New Roman"/>
-        </w:rPr>
         <w:tab/>
       </w:r>
       <w:r>
-        <w:rPr>
-          <w:rFonts w:ascii="Times New Roman" w:hAnsi="Times New Roman"/>
-        </w:rPr>
         <w:fldChar w:fldCharType="begin"/>
       </w:r>
       <w:r>
-        <w:rPr>
-          <w:rFonts w:ascii="Times New Roman" w:hAnsi="Times New Roman"/>
-        </w:rPr>
         <w:instrText xml:space="preserve"> PAGEREF _Toc448347867 \h </w:instrText>
       </w:r>
       <w:r>
-        <w:rPr>
-          <w:rFonts w:ascii="Times New Roman" w:hAnsi="Times New Roman"/>
-        </w:rPr>
-      </w:r>
-      <w:r>
-        <w:rPr>
-          <w:rFonts w:ascii="Times New Roman" w:hAnsi="Times New Roman"/>
-        </w:rPr>
         <w:fldChar w:fldCharType="separate"/>
       </w:r>
       <w:r>
-        <w:rPr>
-          <w:rFonts w:ascii="Times New Roman" w:hAnsi="Times New Roman"/>
-        </w:rPr>
         <w:t>2</w:t>
       </w:r>
       <w:r>
-        <w:rPr>
-          <w:rFonts w:ascii="Times New Roman" w:hAnsi="Times New Roman"/>
-        </w:rPr>
         <w:fldChar w:fldCharType="end"/>
       </w:r>
     </w:p>
     <w:p>
       <w:pPr>
         <w:spacing w:line="240" w:lineRule="auto"/>
-        <w:rPr>
-          <w:rFonts w:ascii="Times New Roman" w:hAnsi="Times New Roman"/>
-        </w:rPr>
       </w:pPr>
       <w:r>
         <w:rPr>
@@ -1127,31 +795,28 @@
         <w:fldChar w:fldCharType="end"/>
       </w:r>
       <w:r>
-        <w:rPr>
-          <w:rFonts w:ascii="Times New Roman" w:hAnsi="Times New Roman"/>
-        </w:rPr>
         <w:br w:type="page"/>
       </w:r>
+      <w:bookmarkStart w:id="6" w:name="_GoBack"/>
+      <w:bookmarkEnd w:id="6"/>
     </w:p>
     <w:p>
       <w:pPr>
         <w:pStyle w:val="TOCEntry"/>
         <w:spacing w:line="240" w:lineRule="auto"/>
         <w:rPr>
-          <w:rFonts w:ascii="Times New Roman" w:hAnsi="Times New Roman"/>
-          <w:lang w:val="en-US"/>
-        </w:rPr>
-      </w:pPr>
-      <w:bookmarkStart w:id="6" w:name="_Toc448347857"/>
-      <w:r>
-        <w:rPr>
-          <w:rFonts w:ascii="Times New Roman" w:hAnsi="Times New Roman"/>
+          <w:lang w:val="en-US"/>
+        </w:rPr>
+      </w:pPr>
+      <w:bookmarkStart w:id="7" w:name="_Toc448347857"/>
+      <w:r>
+        <w:rPr>
           <w:lang w:val="en-US"/>
         </w:rPr>
         <w:lastRenderedPageBreak/>
         <w:t>Lịch sử thay đổi</w:t>
       </w:r>
-      <w:bookmarkEnd w:id="6"/>
+      <w:bookmarkEnd w:id="7"/>
     </w:p>
     <w:tbl>
       <w:tblPr>
@@ -1187,13 +852,11 @@
               <w:pStyle w:val="Revision1"/>
               <w:spacing w:line="240" w:lineRule="auto"/>
               <w:rPr>
-                <w:rFonts w:ascii="Times New Roman" w:hAnsi="Times New Roman"/>
                 <w:lang w:val="en-US"/>
               </w:rPr>
             </w:pPr>
             <w:r>
               <w:rPr>
-                <w:rFonts w:ascii="Times New Roman" w:hAnsi="Times New Roman"/>
                 <w:lang w:val="en-US"/>
               </w:rPr>
               <w:t>Người thay đổi</w:t>
@@ -1213,13 +876,11 @@
               <w:pStyle w:val="Revision1"/>
               <w:spacing w:line="240" w:lineRule="auto"/>
               <w:rPr>
-                <w:rFonts w:ascii="Times New Roman" w:hAnsi="Times New Roman"/>
                 <w:lang w:val="en-US"/>
               </w:rPr>
             </w:pPr>
             <w:r>
               <w:rPr>
-                <w:rFonts w:ascii="Times New Roman" w:hAnsi="Times New Roman"/>
                 <w:lang w:val="en-US"/>
               </w:rPr>
               <w:t>Ngày thay đổi</w:t>
@@ -1239,13 +900,11 @@
               <w:pStyle w:val="Revision1"/>
               <w:spacing w:line="240" w:lineRule="auto"/>
               <w:rPr>
-                <w:rFonts w:ascii="Times New Roman" w:hAnsi="Times New Roman"/>
                 <w:lang w:val="en-US"/>
               </w:rPr>
             </w:pPr>
             <w:r>
               <w:rPr>
-                <w:rFonts w:ascii="Times New Roman" w:hAnsi="Times New Roman"/>
                 <w:lang w:val="en-US"/>
               </w:rPr>
               <w:t>Lý do thay đổi</w:t>
@@ -1265,13 +924,11 @@
               <w:pStyle w:val="Revision1"/>
               <w:spacing w:line="240" w:lineRule="auto"/>
               <w:rPr>
-                <w:rFonts w:ascii="Times New Roman" w:hAnsi="Times New Roman"/>
                 <w:lang w:val="en-US"/>
               </w:rPr>
             </w:pPr>
             <w:r>
               <w:rPr>
-                <w:rFonts w:ascii="Times New Roman" w:hAnsi="Times New Roman"/>
                 <w:lang w:val="en-US"/>
               </w:rPr>
               <w:t>Phiên bản</w:t>
@@ -1291,44 +948,31 @@
             <w:pPr>
               <w:pStyle w:val="Revision1"/>
               <w:spacing w:line="240" w:lineRule="auto"/>
-              <w:rPr>
-                <w:rFonts w:ascii="Times New Roman" w:hAnsi="Times New Roman"/>
-              </w:rPr>
+            </w:pPr>
+            <w:r>
+              <w:t>Cat Can</w:t>
+            </w:r>
+          </w:p>
+        </w:tc>
+        <w:tc>
+          <w:tcPr>
+            <w:tcW w:w="1833" w:type="dxa"/>
+            <w:tcBorders>
+              <w:top w:val="nil"/>
+            </w:tcBorders>
+          </w:tcPr>
+          <w:p>
+            <w:pPr>
+              <w:pStyle w:val="Revision1"/>
+              <w:spacing w:line="240" w:lineRule="auto"/>
             </w:pPr>
             <w:r>
               <w:rPr>
-                <w:rFonts w:ascii="Times New Roman" w:hAnsi="Times New Roman"/>
-              </w:rPr>
-              <w:t>Cat Can</w:t>
-            </w:r>
-          </w:p>
-        </w:tc>
-        <w:tc>
-          <w:tcPr>
-            <w:tcW w:w="1833" w:type="dxa"/>
-            <w:tcBorders>
-              <w:top w:val="nil"/>
-            </w:tcBorders>
-          </w:tcPr>
-          <w:p>
-            <w:pPr>
-              <w:pStyle w:val="Revision1"/>
-              <w:spacing w:line="240" w:lineRule="auto"/>
-              <w:rPr>
-                <w:rFonts w:ascii="Times New Roman" w:hAnsi="Times New Roman"/>
-              </w:rPr>
-            </w:pPr>
-            <w:r>
-              <w:rPr>
-                <w:rFonts w:ascii="Times New Roman" w:hAnsi="Times New Roman"/>
                 <w:lang w:val="en-US"/>
               </w:rPr>
               <w:t>01-04</w:t>
             </w:r>
             <w:r>
-              <w:rPr>
-                <w:rFonts w:ascii="Times New Roman" w:hAnsi="Times New Roman"/>
-              </w:rPr>
               <w:t>-2016</w:t>
             </w:r>
           </w:p>
@@ -1345,13 +989,11 @@
               <w:pStyle w:val="Revision1"/>
               <w:spacing w:line="240" w:lineRule="auto"/>
               <w:rPr>
-                <w:rFonts w:ascii="Times New Roman" w:hAnsi="Times New Roman"/>
                 <w:lang w:val="en-US"/>
               </w:rPr>
             </w:pPr>
             <w:r>
               <w:rPr>
-                <w:rFonts w:ascii="Times New Roman" w:hAnsi="Times New Roman"/>
                 <w:lang w:val="en-US"/>
               </w:rPr>
               <w:t>Tạo mẫu tài liệu</w:t>
@@ -1369,14 +1011,8 @@
             <w:pPr>
               <w:pStyle w:val="Revision1"/>
               <w:spacing w:line="240" w:lineRule="auto"/>
-              <w:rPr>
-                <w:rFonts w:ascii="Times New Roman" w:hAnsi="Times New Roman"/>
-              </w:rPr>
             </w:pPr>
             <w:r>
-              <w:rPr>
-                <w:rFonts w:ascii="Times New Roman" w:hAnsi="Times New Roman"/>
-              </w:rPr>
               <w:t>1.0</w:t>
             </w:r>
           </w:p>
@@ -1394,9 +1030,6 @@
             <w:pPr>
               <w:pStyle w:val="Revision1"/>
               <w:spacing w:line="240" w:lineRule="auto"/>
-              <w:rPr>
-                <w:rFonts w:ascii="Times New Roman" w:hAnsi="Times New Roman"/>
-              </w:rPr>
             </w:pPr>
           </w:p>
         </w:tc>
@@ -1411,9 +1044,6 @@
             <w:pPr>
               <w:pStyle w:val="Revision1"/>
               <w:spacing w:line="240" w:lineRule="auto"/>
-              <w:rPr>
-                <w:rFonts w:ascii="Times New Roman" w:hAnsi="Times New Roman"/>
-              </w:rPr>
             </w:pPr>
           </w:p>
         </w:tc>
@@ -1428,9 +1058,6 @@
             <w:pPr>
               <w:pStyle w:val="Revision1"/>
               <w:spacing w:line="240" w:lineRule="auto"/>
-              <w:rPr>
-                <w:rFonts w:ascii="Times New Roman" w:hAnsi="Times New Roman"/>
-              </w:rPr>
             </w:pPr>
           </w:p>
         </w:tc>
@@ -1445,9 +1072,6 @@
             <w:pPr>
               <w:pStyle w:val="Revision1"/>
               <w:spacing w:line="240" w:lineRule="auto"/>
-              <w:rPr>
-                <w:rFonts w:ascii="Times New Roman" w:hAnsi="Times New Roman"/>
-              </w:rPr>
             </w:pPr>
           </w:p>
         </w:tc>
@@ -1464,9 +1088,6 @@
             <w:pPr>
               <w:pStyle w:val="Revision1"/>
               <w:spacing w:line="240" w:lineRule="auto"/>
-              <w:rPr>
-                <w:rFonts w:ascii="Times New Roman" w:hAnsi="Times New Roman"/>
-              </w:rPr>
             </w:pPr>
           </w:p>
         </w:tc>
@@ -1481,9 +1102,6 @@
             <w:pPr>
               <w:pStyle w:val="Revision1"/>
               <w:spacing w:line="240" w:lineRule="auto"/>
-              <w:rPr>
-                <w:rFonts w:ascii="Times New Roman" w:hAnsi="Times New Roman"/>
-              </w:rPr>
             </w:pPr>
           </w:p>
         </w:tc>
@@ -1498,9 +1116,6 @@
             <w:pPr>
               <w:pStyle w:val="Revision1"/>
               <w:spacing w:line="240" w:lineRule="auto"/>
-              <w:rPr>
-                <w:rFonts w:ascii="Times New Roman" w:hAnsi="Times New Roman"/>
-              </w:rPr>
             </w:pPr>
           </w:p>
         </w:tc>
@@ -1515,9 +1130,6 @@
             <w:pPr>
               <w:pStyle w:val="Revision1"/>
               <w:spacing w:line="240" w:lineRule="auto"/>
-              <w:rPr>
-                <w:rFonts w:ascii="Times New Roman" w:hAnsi="Times New Roman"/>
-              </w:rPr>
             </w:pPr>
           </w:p>
         </w:tc>
@@ -1535,7 +1147,6 @@
               <w:pStyle w:val="Revision1"/>
               <w:spacing w:line="240" w:lineRule="auto"/>
               <w:rPr>
-                <w:rFonts w:ascii="Times New Roman" w:hAnsi="Times New Roman"/>
                 <w:lang w:val="en-US"/>
               </w:rPr>
             </w:pPr>
@@ -1553,7 +1164,6 @@
               <w:pStyle w:val="Revision1"/>
               <w:spacing w:line="240" w:lineRule="auto"/>
               <w:rPr>
-                <w:rFonts w:ascii="Times New Roman" w:hAnsi="Times New Roman"/>
                 <w:lang w:val="en-US"/>
               </w:rPr>
             </w:pPr>
@@ -1571,7 +1181,6 @@
               <w:pStyle w:val="Revision1"/>
               <w:spacing w:line="240" w:lineRule="auto"/>
               <w:rPr>
-                <w:rFonts w:ascii="Times New Roman" w:hAnsi="Times New Roman"/>
                 <w:lang w:val="en-US"/>
               </w:rPr>
             </w:pPr>
@@ -1589,7 +1198,6 @@
               <w:pStyle w:val="Revision1"/>
               <w:spacing w:line="240" w:lineRule="auto"/>
               <w:rPr>
-                <w:rFonts w:ascii="Times New Roman" w:hAnsi="Times New Roman"/>
                 <w:lang w:val="en-US"/>
               </w:rPr>
             </w:pPr>
@@ -1609,7 +1217,6 @@
               <w:pStyle w:val="Revision1"/>
               <w:spacing w:line="240" w:lineRule="auto"/>
               <w:rPr>
-                <w:rFonts w:ascii="Times New Roman" w:hAnsi="Times New Roman"/>
                 <w:lang w:val="en-US"/>
               </w:rPr>
             </w:pPr>
@@ -1627,7 +1234,6 @@
               <w:pStyle w:val="Revision1"/>
               <w:spacing w:line="240" w:lineRule="auto"/>
               <w:rPr>
-                <w:rFonts w:ascii="Times New Roman" w:hAnsi="Times New Roman"/>
                 <w:lang w:val="en-US"/>
               </w:rPr>
             </w:pPr>
@@ -1645,7 +1251,6 @@
               <w:pStyle w:val="Revision1"/>
               <w:spacing w:line="240" w:lineRule="auto"/>
               <w:rPr>
-                <w:rFonts w:ascii="Times New Roman" w:hAnsi="Times New Roman"/>
                 <w:lang w:val="en-US"/>
               </w:rPr>
             </w:pPr>
@@ -1663,7 +1268,6 @@
               <w:pStyle w:val="Revision1"/>
               <w:spacing w:line="240" w:lineRule="auto"/>
               <w:rPr>
-                <w:rFonts w:ascii="Times New Roman" w:hAnsi="Times New Roman"/>
                 <w:lang w:val="en-US"/>
               </w:rPr>
             </w:pPr>
@@ -1683,7 +1287,6 @@
               <w:pStyle w:val="Revision1"/>
               <w:spacing w:line="240" w:lineRule="auto"/>
               <w:rPr>
-                <w:rFonts w:ascii="Times New Roman" w:hAnsi="Times New Roman"/>
                 <w:lang w:val="en-US"/>
               </w:rPr>
             </w:pPr>
@@ -1701,7 +1304,6 @@
               <w:pStyle w:val="Revision1"/>
               <w:spacing w:line="240" w:lineRule="auto"/>
               <w:rPr>
-                <w:rFonts w:ascii="Times New Roman" w:hAnsi="Times New Roman"/>
                 <w:lang w:val="en-US"/>
               </w:rPr>
             </w:pPr>
@@ -1719,7 +1321,6 @@
               <w:pStyle w:val="Revision1"/>
               <w:spacing w:line="240" w:lineRule="auto"/>
               <w:rPr>
-                <w:rFonts w:ascii="Times New Roman" w:hAnsi="Times New Roman"/>
                 <w:lang w:val="en-US"/>
               </w:rPr>
             </w:pPr>
@@ -1737,7 +1338,6 @@
               <w:pStyle w:val="Revision1"/>
               <w:spacing w:line="240" w:lineRule="auto"/>
               <w:rPr>
-                <w:rFonts w:ascii="Times New Roman" w:hAnsi="Times New Roman"/>
                 <w:lang w:val="en-US"/>
               </w:rPr>
             </w:pPr>
@@ -1757,7 +1357,6 @@
               <w:pStyle w:val="Revision1"/>
               <w:spacing w:line="240" w:lineRule="auto"/>
               <w:rPr>
-                <w:rFonts w:ascii="Times New Roman" w:hAnsi="Times New Roman"/>
                 <w:lang w:val="en-US"/>
               </w:rPr>
             </w:pPr>
@@ -1775,7 +1374,6 @@
               <w:pStyle w:val="Revision1"/>
               <w:spacing w:line="240" w:lineRule="auto"/>
               <w:rPr>
-                <w:rFonts w:ascii="Times New Roman" w:hAnsi="Times New Roman"/>
                 <w:lang w:val="en-US"/>
               </w:rPr>
             </w:pPr>
@@ -1793,7 +1391,6 @@
               <w:pStyle w:val="Revision1"/>
               <w:spacing w:line="240" w:lineRule="auto"/>
               <w:rPr>
-                <w:rFonts w:ascii="Times New Roman" w:hAnsi="Times New Roman"/>
                 <w:lang w:val="en-US"/>
               </w:rPr>
             </w:pPr>
@@ -1811,7 +1408,6 @@
               <w:pStyle w:val="Revision1"/>
               <w:spacing w:line="240" w:lineRule="auto"/>
               <w:rPr>
-                <w:rFonts w:ascii="Times New Roman" w:hAnsi="Times New Roman"/>
                 <w:lang w:val="en-US"/>
               </w:rPr>
             </w:pPr>
@@ -1831,7 +1427,6 @@
               <w:pStyle w:val="Revision1"/>
               <w:spacing w:line="240" w:lineRule="auto"/>
               <w:rPr>
-                <w:rFonts w:ascii="Times New Roman" w:hAnsi="Times New Roman"/>
                 <w:lang w:val="en-US"/>
               </w:rPr>
             </w:pPr>
@@ -1848,25 +1443,21 @@
             <w:pPr>
               <w:pStyle w:val="Revision1"/>
               <w:spacing w:line="240" w:lineRule="auto"/>
+            </w:pPr>
+          </w:p>
+        </w:tc>
+        <w:tc>
+          <w:tcPr>
+            <w:tcW w:w="4320" w:type="dxa"/>
+            <w:tcBorders>
+              <w:top w:val="nil"/>
+            </w:tcBorders>
+          </w:tcPr>
+          <w:p>
+            <w:pPr>
+              <w:pStyle w:val="Revision1"/>
+              <w:spacing w:line="240" w:lineRule="auto"/>
               <w:rPr>
-                <w:rFonts w:ascii="Times New Roman" w:hAnsi="Times New Roman"/>
-              </w:rPr>
-            </w:pPr>
-          </w:p>
-        </w:tc>
-        <w:tc>
-          <w:tcPr>
-            <w:tcW w:w="4320" w:type="dxa"/>
-            <w:tcBorders>
-              <w:top w:val="nil"/>
-            </w:tcBorders>
-          </w:tcPr>
-          <w:p>
-            <w:pPr>
-              <w:pStyle w:val="Revision1"/>
-              <w:spacing w:line="240" w:lineRule="auto"/>
-              <w:rPr>
-                <w:rFonts w:ascii="Times New Roman" w:hAnsi="Times New Roman"/>
                 <w:lang w:val="en-US"/>
               </w:rPr>
             </w:pPr>
@@ -1884,7 +1475,6 @@
               <w:pStyle w:val="Revision1"/>
               <w:spacing w:line="240" w:lineRule="auto"/>
               <w:rPr>
-                <w:rFonts w:ascii="Times New Roman" w:hAnsi="Times New Roman"/>
                 <w:lang w:val="en-US"/>
               </w:rPr>
             </w:pPr>
@@ -1904,7 +1494,6 @@
               <w:pStyle w:val="Revision1"/>
               <w:spacing w:line="240" w:lineRule="auto"/>
               <w:rPr>
-                <w:rFonts w:ascii="Times New Roman" w:hAnsi="Times New Roman"/>
                 <w:lang w:val="en-US"/>
               </w:rPr>
             </w:pPr>
@@ -1922,7 +1511,6 @@
               <w:pStyle w:val="Revision1"/>
               <w:spacing w:line="240" w:lineRule="auto"/>
               <w:rPr>
-                <w:rFonts w:ascii="Times New Roman" w:hAnsi="Times New Roman"/>
                 <w:lang w:val="en-US"/>
               </w:rPr>
             </w:pPr>
@@ -1940,7 +1528,6 @@
               <w:pStyle w:val="Revision1"/>
               <w:spacing w:line="240" w:lineRule="auto"/>
               <w:rPr>
-                <w:rFonts w:ascii="Times New Roman" w:hAnsi="Times New Roman"/>
                 <w:lang w:val="en-US"/>
               </w:rPr>
             </w:pPr>
@@ -1958,7 +1545,6 @@
               <w:pStyle w:val="Revision1"/>
               <w:spacing w:line="240" w:lineRule="auto"/>
               <w:rPr>
-                <w:rFonts w:ascii="Times New Roman" w:hAnsi="Times New Roman"/>
                 <w:lang w:val="en-US"/>
               </w:rPr>
             </w:pPr>
@@ -1977,9 +1563,6 @@
             <w:pPr>
               <w:pStyle w:val="Revision1"/>
               <w:spacing w:line="240" w:lineRule="auto"/>
-              <w:rPr>
-                <w:rFonts w:ascii="Times New Roman" w:hAnsi="Times New Roman"/>
-              </w:rPr>
             </w:pPr>
           </w:p>
         </w:tc>
@@ -1994,9 +1577,6 @@
             <w:pPr>
               <w:pStyle w:val="Revision1"/>
               <w:spacing w:line="240" w:lineRule="auto"/>
-              <w:rPr>
-                <w:rFonts w:ascii="Times New Roman" w:hAnsi="Times New Roman"/>
-              </w:rPr>
             </w:pPr>
           </w:p>
         </w:tc>
@@ -2011,9 +1591,6 @@
             <w:pPr>
               <w:pStyle w:val="Revision1"/>
               <w:spacing w:line="240" w:lineRule="auto"/>
-              <w:rPr>
-                <w:rFonts w:ascii="Times New Roman" w:hAnsi="Times New Roman"/>
-              </w:rPr>
             </w:pPr>
           </w:p>
         </w:tc>
@@ -2028,9 +1605,6 @@
             <w:pPr>
               <w:pStyle w:val="Revision1"/>
               <w:spacing w:line="240" w:lineRule="auto"/>
-              <w:rPr>
-                <w:rFonts w:ascii="Times New Roman" w:hAnsi="Times New Roman"/>
-              </w:rPr>
             </w:pPr>
           </w:p>
         </w:tc>
@@ -2047,9 +1621,6 @@
             <w:pPr>
               <w:pStyle w:val="Revision1"/>
               <w:spacing w:line="240" w:lineRule="auto"/>
-              <w:rPr>
-                <w:rFonts w:ascii="Times New Roman" w:hAnsi="Times New Roman"/>
-              </w:rPr>
             </w:pPr>
           </w:p>
         </w:tc>
@@ -2064,9 +1635,6 @@
             <w:pPr>
               <w:pStyle w:val="Revision1"/>
               <w:spacing w:line="240" w:lineRule="auto"/>
-              <w:rPr>
-                <w:rFonts w:ascii="Times New Roman" w:hAnsi="Times New Roman"/>
-              </w:rPr>
             </w:pPr>
           </w:p>
         </w:tc>
@@ -2081,9 +1649,6 @@
             <w:pPr>
               <w:pStyle w:val="Revision1"/>
               <w:spacing w:line="240" w:lineRule="auto"/>
-              <w:rPr>
-                <w:rFonts w:ascii="Times New Roman" w:hAnsi="Times New Roman"/>
-              </w:rPr>
             </w:pPr>
           </w:p>
         </w:tc>
@@ -2098,9 +1663,6 @@
             <w:pPr>
               <w:pStyle w:val="Revision1"/>
               <w:spacing w:line="240" w:lineRule="auto"/>
-              <w:rPr>
-                <w:rFonts w:ascii="Times New Roman" w:hAnsi="Times New Roman"/>
-              </w:rPr>
             </w:pPr>
           </w:p>
         </w:tc>
@@ -2117,9 +1679,6 @@
             <w:pPr>
               <w:pStyle w:val="Revision1"/>
               <w:spacing w:line="240" w:lineRule="auto"/>
-              <w:rPr>
-                <w:rFonts w:ascii="Times New Roman" w:hAnsi="Times New Roman"/>
-              </w:rPr>
             </w:pPr>
           </w:p>
         </w:tc>
@@ -2134,9 +1693,6 @@
             <w:pPr>
               <w:pStyle w:val="Revision1"/>
               <w:spacing w:line="240" w:lineRule="auto"/>
-              <w:rPr>
-                <w:rFonts w:ascii="Times New Roman" w:hAnsi="Times New Roman"/>
-              </w:rPr>
             </w:pPr>
           </w:p>
         </w:tc>
@@ -2151,9 +1707,6 @@
             <w:pPr>
               <w:pStyle w:val="Revision1"/>
               <w:spacing w:line="240" w:lineRule="auto"/>
-              <w:rPr>
-                <w:rFonts w:ascii="Times New Roman" w:hAnsi="Times New Roman"/>
-              </w:rPr>
             </w:pPr>
           </w:p>
         </w:tc>
@@ -2168,9 +1721,6 @@
             <w:pPr>
               <w:pStyle w:val="Revision1"/>
               <w:spacing w:line="240" w:lineRule="auto"/>
-              <w:rPr>
-                <w:rFonts w:ascii="Times New Roman" w:hAnsi="Times New Roman"/>
-              </w:rPr>
             </w:pPr>
           </w:p>
         </w:tc>
@@ -2179,17 +1729,11 @@
     <w:p>
       <w:pPr>
         <w:spacing w:line="240" w:lineRule="auto"/>
-        <w:rPr>
-          <w:rFonts w:ascii="Times New Roman" w:hAnsi="Times New Roman"/>
-        </w:rPr>
       </w:pPr>
     </w:p>
     <w:p>
       <w:pPr>
         <w:spacing w:line="240" w:lineRule="auto"/>
-        <w:rPr>
-          <w:rFonts w:ascii="Times New Roman" w:hAnsi="Times New Roman"/>
-        </w:rPr>
         <w:sectPr>
           <w:headerReference w:type="default" r:id="rId7"/>
           <w:footerReference w:type="default" r:id="rId8"/>
@@ -2204,120 +1748,96 @@
       <w:pPr>
         <w:pStyle w:val="Heading1"/>
         <w:spacing w:line="240" w:lineRule="auto"/>
-        <w:rPr>
-          <w:rFonts w:ascii="Times New Roman" w:hAnsi="Times New Roman"/>
-        </w:rPr>
-      </w:pPr>
-      <w:bookmarkStart w:id="7" w:name="_Toc448347858"/>
-      <w:r>
-        <w:rPr>
-          <w:rFonts w:ascii="Times New Roman" w:hAnsi="Times New Roman"/>
+      </w:pPr>
+      <w:bookmarkStart w:id="8" w:name="_Toc448347858"/>
+      <w:r>
+        <w:rPr>
           <w:lang w:val="en-US"/>
         </w:rPr>
         <w:lastRenderedPageBreak/>
         <w:t>Giới thiệu</w:t>
       </w:r>
-      <w:bookmarkEnd w:id="7"/>
+      <w:bookmarkEnd w:id="8"/>
     </w:p>
     <w:p>
       <w:pPr>
         <w:pStyle w:val="Heading2"/>
         <w:spacing w:line="240" w:lineRule="auto"/>
         <w:rPr>
-          <w:rFonts w:ascii="Times New Roman" w:hAnsi="Times New Roman"/>
-          <w:lang w:val="en-US"/>
-        </w:rPr>
-      </w:pPr>
-      <w:bookmarkStart w:id="8" w:name="_Toc448347859"/>
-      <w:r>
-        <w:rPr>
-          <w:rFonts w:ascii="Times New Roman" w:hAnsi="Times New Roman"/>
+          <w:lang w:val="en-US"/>
+        </w:rPr>
+      </w:pPr>
+      <w:bookmarkStart w:id="9" w:name="_Toc448347859"/>
+      <w:r>
+        <w:rPr>
           <w:lang w:val="en-US"/>
         </w:rPr>
         <w:t>Mục đích</w:t>
       </w:r>
-      <w:bookmarkEnd w:id="8"/>
-    </w:p>
-    <w:p>
-      <w:pPr>
-        <w:ind w:left="720"/>
-        <w:rPr>
-          <w:rFonts w:ascii="Times New Roman" w:hAnsi="Times New Roman"/>
-          <w:lang w:val="en-US"/>
-        </w:rPr>
-      </w:pPr>
-      <w:bookmarkStart w:id="9" w:name="_Toc448347860"/>
-      <w:r>
-        <w:rPr>
-          <w:rFonts w:ascii="Times New Roman" w:hAnsi="Times New Roman"/>
-          <w:lang w:val="en-US"/>
-        </w:rPr>
-        <w:t>Tài liệu này dùng để phục vụ cho bài tập lớn : Fill-in-station  trong môn Trí tuệ nhân tạo . Tài liệu sẽ miêu tả lại phát biểu bài toán, không gian trạng thái, các hàm mục tiêu và so sánh các hàm đánh giá chính .</w:t>
+      <w:bookmarkEnd w:id="9"/>
+    </w:p>
+    <w:p>
+      <w:pPr>
+        <w:spacing w:line="240" w:lineRule="auto"/>
+        <w:rPr>
+          <w:lang w:val="en-US"/>
+        </w:rPr>
+      </w:pPr>
+      <w:r>
+        <w:rPr>
+          <w:lang w:val="en-US"/>
+        </w:rPr>
+        <w:t>Đức làm</w:t>
+      </w:r>
+    </w:p>
+    <w:p>
+      <w:pPr>
+        <w:spacing w:line="240" w:lineRule="auto"/>
+        <w:rPr>
+          <w:lang w:val="en-US"/>
+        </w:rPr>
+      </w:pPr>
+      <w:r>
+        <w:rPr>
+          <w:lang w:val="en-US"/>
+        </w:rPr>
+        <w:t>Tài liệu dùng để làm gì</w:t>
       </w:r>
     </w:p>
     <w:p>
       <w:pPr>
         <w:pStyle w:val="Heading2"/>
         <w:spacing w:line="240" w:lineRule="auto"/>
-        <w:rPr>
-          <w:rFonts w:ascii="Times New Roman" w:hAnsi="Times New Roman"/>
-        </w:rPr>
-      </w:pPr>
-      <w:r>
-        <w:rPr>
-          <w:rFonts w:ascii="Times New Roman" w:hAnsi="Times New Roman"/>
+      </w:pPr>
+      <w:bookmarkStart w:id="10" w:name="_Toc448347860"/>
+      <w:r>
+        <w:rPr>
           <w:lang w:val="en-US"/>
         </w:rPr>
         <w:t>Nội dung tài liệu</w:t>
       </w:r>
-      <w:bookmarkEnd w:id="9"/>
+      <w:bookmarkEnd w:id="10"/>
     </w:p>
     <w:p>
       <w:pPr>
         <w:pStyle w:val="ListParagraph"/>
-        <w:rPr>
-          <w:szCs w:val="24"/>
-        </w:rPr>
-      </w:pPr>
-      <w:r>
-        <w:rPr>
-          <w:lang w:val="en-US"/>
-        </w:rPr>
-        <w:t xml:space="preserve">Phần 1: Không gian trạng thái. </w:t>
-      </w:r>
-      <w:r>
-        <w:rPr>
-          <w:szCs w:val="24"/>
-          <w:lang w:val="en-US"/>
-        </w:rPr>
-        <w:t>Mô tả các state ,initial state , các action , transition model , path cost và goal test .</w:t>
+      </w:pPr>
+      <w:r>
+        <w:rPr>
+          <w:lang w:val="en-US"/>
+        </w:rPr>
+        <w:t>Phần 1: Không gian trạng thái. Phần này có gì?</w:t>
       </w:r>
     </w:p>
     <w:p>
       <w:pPr>
         <w:pStyle w:val="ListParagraph"/>
-        <w:rPr>
-          <w:szCs w:val="24"/>
-        </w:rPr>
-      </w:pPr>
-      <w:r>
-        <w:rPr>
-          <w:lang w:val="en-US"/>
-        </w:rPr>
-        <w:t>Phần 2: Phá</w:t>
-      </w:r>
-      <w:r>
-        <w:rPr>
-          <w:lang w:val="en-US"/>
-        </w:rPr>
-        <w:t xml:space="preserve">t biểu bài toán. </w:t>
-      </w:r>
-      <w:r>
-        <w:rPr>
-          <w:szCs w:val="24"/>
-          <w:lang w:val="en-US"/>
-        </w:rPr>
-        <w:t>Mô tả lại bài toán , các input, hướng giải và mục đích của bài toán</w:t>
+      </w:pPr>
+      <w:r>
+        <w:rPr>
+          <w:lang w:val="en-US"/>
+        </w:rPr>
+        <w:t>Phần 2: Phát biểu bài toán. Phần này có gì?</w:t>
       </w:r>
     </w:p>
     <w:p>
@@ -2328,89 +1848,45 @@
         <w:rPr>
           <w:lang w:val="en-US"/>
         </w:rPr>
-        <w:t xml:space="preserve">Phần 3: Hàm mục tiêu. </w:t>
-      </w:r>
-      <w:r>
-        <w:rPr>
-          <w:szCs w:val="24"/>
-          <w:lang w:val="en-US"/>
-        </w:rPr>
-        <w:t xml:space="preserve"> Mô tả lại các hàm mục tiêu của bài toán</w:t>
+        <w:t>Phần 3: Hàm mục tiêu. Phần này có gì?</w:t>
       </w:r>
     </w:p>
     <w:p>
       <w:pPr>
         <w:pStyle w:val="ListParagraph"/>
-        <w:rPr>
-          <w:szCs w:val="24"/>
-        </w:rPr>
-      </w:pPr>
-      <w:r>
-        <w:rPr>
-          <w:lang w:val="en-US"/>
-        </w:rPr>
-        <w:t>Phần 4: So sánh hàm đánh giá</w:t>
-      </w:r>
-      <w:r>
-        <w:rPr>
-          <w:lang w:val="en-US"/>
-        </w:rPr>
-        <w:t xml:space="preserve">. </w:t>
-      </w:r>
-      <w:r>
-        <w:rPr>
-          <w:szCs w:val="24"/>
-          <w:lang w:val="en-US"/>
-        </w:rPr>
-        <w:t>So sánh hàm đánh giá. Nêu lại 2 hàm đánh giá về thuât toán , cách cài đặt và so sánh chúng với nhau ( 1 hàm do thầy giáo hướng dẫn và 1 hàm nâng cao của nhóm tự làm )</w:t>
-      </w:r>
-    </w:p>
-    <w:p>
-      <w:pPr>
-        <w:pStyle w:val="ListParagraph"/>
-        <w:numPr>
-          <w:ilvl w:val="0"/>
-          <w:numId w:val="0"/>
-        </w:numPr>
-        <w:ind w:left="720"/>
-      </w:pPr>
+      </w:pPr>
+      <w:r>
+        <w:rPr>
+          <w:lang w:val="en-US"/>
+        </w:rPr>
+        <w:t>Phần 4: So sánh hàm đánh giá. Phần này có gì?</w:t>
+      </w:r>
     </w:p>
     <w:p>
       <w:pPr>
         <w:pStyle w:val="Heading2"/>
         <w:spacing w:line="240" w:lineRule="auto"/>
-        <w:rPr>
-          <w:rFonts w:ascii="Times New Roman" w:hAnsi="Times New Roman"/>
-        </w:rPr>
-      </w:pPr>
-      <w:bookmarkStart w:id="10" w:name="_Toc448347861"/>
-      <w:r>
-        <w:rPr>
-          <w:rFonts w:ascii="Times New Roman" w:hAnsi="Times New Roman"/>
+      </w:pPr>
+      <w:bookmarkStart w:id="11" w:name="_Toc448347861"/>
+      <w:r>
+        <w:rPr>
           <w:lang w:val="en-US"/>
         </w:rPr>
         <w:t>Tài liệu tham khảo</w:t>
       </w:r>
-      <w:bookmarkEnd w:id="10"/>
+      <w:bookmarkEnd w:id="11"/>
     </w:p>
     <w:p>
       <w:pPr>
         <w:spacing w:line="240" w:lineRule="auto"/>
-        <w:rPr>
-          <w:rFonts w:ascii="Times New Roman" w:hAnsi="Times New Roman"/>
-        </w:rPr>
-      </w:pPr>
-      <w:r>
-        <w:rPr>
-          <w:rFonts w:ascii="Times New Roman" w:hAnsi="Times New Roman"/>
-        </w:rPr>
+      </w:pPr>
+      <w:r>
         <w:t xml:space="preserve">[1] </w:t>
       </w:r>
       <w:hyperlink r:id="rId9" w:history="1">
         <w:r>
           <w:rPr>
             <w:rStyle w:val="Hyperlink"/>
-            <w:rFonts w:ascii="Times New Roman" w:hAnsi="Times New Roman"/>
           </w:rPr>
           <w:t>http://www.cs.columbia.edu/~kathy/cs4701/Assignments/hw2-kt.html</w:t>
         </w:r>
@@ -2419,14 +1895,8 @@
     <w:p>
       <w:pPr>
         <w:spacing w:line="240" w:lineRule="auto"/>
-        <w:rPr>
-          <w:rFonts w:ascii="Times New Roman" w:hAnsi="Times New Roman"/>
-        </w:rPr>
-      </w:pPr>
-      <w:r>
-        <w:rPr>
-          <w:rFonts w:ascii="Times New Roman" w:hAnsi="Times New Roman"/>
-        </w:rPr>
+      </w:pPr>
+      <w:r>
         <w:br w:type="page"/>
       </w:r>
     </w:p>
@@ -2435,666 +1905,45 @@
         <w:pStyle w:val="Heading1"/>
         <w:spacing w:line="240" w:lineRule="auto"/>
         <w:rPr>
-          <w:rFonts w:ascii="Times New Roman" w:hAnsi="Times New Roman"/>
-          <w:lang w:val="en-US"/>
-        </w:rPr>
-      </w:pPr>
-      <w:bookmarkStart w:id="11" w:name="_Toc448347862"/>
-      <w:r>
-        <w:rPr>
-          <w:rFonts w:ascii="Times New Roman" w:hAnsi="Times New Roman"/>
+          <w:lang w:val="en-US"/>
+        </w:rPr>
+      </w:pPr>
+      <w:bookmarkStart w:id="12" w:name="_Toc448347862"/>
+      <w:r>
+        <w:rPr>
           <w:lang w:val="en-US"/>
         </w:rPr>
         <w:lastRenderedPageBreak/>
         <w:t>Không gian trạng thái</w:t>
       </w:r>
-      <w:bookmarkEnd w:id="11"/>
-    </w:p>
-    <w:p>
-      <w:pPr>
-        <w:pStyle w:val="ListParagraph"/>
-        <w:numPr>
-          <w:ilvl w:val="0"/>
-          <w:numId w:val="8"/>
-        </w:numPr>
-        <w:rPr>
-          <w:b/>
-          <w:lang w:val="en-US"/>
-        </w:rPr>
-      </w:pPr>
-      <w:bookmarkStart w:id="12" w:name="_Toc448347863"/>
-      <w:r>
-        <w:rPr>
-          <w:b/>
-          <w:lang w:val="en-US"/>
-        </w:rPr>
-        <w:t>State :</w:t>
-      </w:r>
-    </w:p>
-    <w:p>
-      <w:pPr>
-        <w:spacing w:before="100" w:beforeAutospacing="1" w:after="100" w:afterAutospacing="1"/>
-        <w:ind w:left="720"/>
-        <w:rPr>
-          <w:rStyle w:val="google-src-text1"/>
-          <w:rFonts w:ascii="Times New Roman" w:hAnsi="Times New Roman"/>
-          <w:vanish w:val="0"/>
-          <w:szCs w:val="28"/>
-          <w:lang w:val="en-US"/>
-        </w:rPr>
-      </w:pPr>
-      <w:r>
-        <w:rPr>
-          <w:rStyle w:val="google-src-text1"/>
-          <w:rFonts w:ascii="Times New Roman" w:hAnsi="Times New Roman"/>
-          <w:szCs w:val="28"/>
-          <w:specVanish w:val="0"/>
-        </w:rPr>
-        <w:t>Trong bảng ô vuông 3 hàng 3 cột,mỗi ô chứa 1 chữ có trong 2 tập input của bài toán là :</w:t>
-      </w:r>
-      <w:r>
-        <w:rPr>
-          <w:rStyle w:val="google-src-text1"/>
-          <w:rFonts w:ascii="Times New Roman" w:hAnsi="Times New Roman"/>
-          <w:vanish w:val="0"/>
-          <w:szCs w:val="28"/>
-          <w:lang w:val="en-US"/>
-          <w:specVanish w:val="0"/>
-        </w:rPr>
-        <w:t xml:space="preserve">Bảng 3 hàng – 3 cột , mỗi ô  chứa 1 chữ  có trong 2 tập input  của bài toán đã cho là : </w:t>
-      </w:r>
-    </w:p>
-    <w:p>
-      <w:pPr>
-        <w:spacing w:before="100" w:beforeAutospacing="1" w:after="100" w:afterAutospacing="1"/>
-        <w:ind w:firstLine="720"/>
-        <w:rPr>
-          <w:rFonts w:ascii="Times New Roman" w:hAnsi="Times New Roman"/>
-          <w:szCs w:val="28"/>
-        </w:rPr>
-      </w:pPr>
-      <w:r>
-        <w:rPr>
-          <w:rFonts w:ascii="Times New Roman" w:hAnsi="Times New Roman"/>
-          <w:szCs w:val="28"/>
-        </w:rPr>
-        <w:t xml:space="preserve">[S,O,P,E,A,R,W,R,Y] </w:t>
-      </w:r>
-    </w:p>
-    <w:p>
-      <w:pPr>
-        <w:spacing w:before="100" w:beforeAutospacing="1" w:after="100" w:afterAutospacing="1"/>
-        <w:ind w:firstLine="720"/>
-        <w:rPr>
-          <w:rFonts w:ascii="Times New Roman" w:hAnsi="Times New Roman"/>
-          <w:szCs w:val="28"/>
-        </w:rPr>
-      </w:pPr>
-      <w:r>
-        <w:rPr>
-          <w:rFonts w:ascii="Times New Roman" w:hAnsi="Times New Roman"/>
-          <w:szCs w:val="28"/>
-        </w:rPr>
-        <w:t>[A,P,E,I,L,K,L,Y,E]</w:t>
-      </w:r>
-    </w:p>
-    <w:p>
-      <w:pPr>
-        <w:pStyle w:val="ListParagraph"/>
-        <w:numPr>
-          <w:ilvl w:val="0"/>
-          <w:numId w:val="0"/>
-        </w:numPr>
-        <w:spacing w:before="100" w:beforeAutospacing="1" w:after="100" w:afterAutospacing="1"/>
-        <w:ind w:left="720"/>
-        <w:rPr>
-          <w:szCs w:val="28"/>
-          <w:lang w:val="en-US"/>
-        </w:rPr>
-      </w:pPr>
-      <w:r>
-        <w:rPr>
-          <w:szCs w:val="28"/>
-          <w:lang w:val="en-US"/>
-        </w:rPr>
-        <w:t>Do đó có 3² trạng thái có thể có trong bài toán náy ,các chữ cái có thể nằm bất kỳ vị trí nào trong 9 ô .</w:t>
-      </w:r>
-      <w:r>
-        <w:rPr>
-          <w:szCs w:val="28"/>
-        </w:rPr>
-        <w:t>Vì vậy có thể mô tả trạng thái của bài toán bằng một ma trận A</w:t>
-      </w:r>
-      <w:r>
-        <w:rPr>
-          <w:szCs w:val="28"/>
-          <w:vertAlign w:val="subscript"/>
-        </w:rPr>
-        <w:t>3*3</w:t>
-      </w:r>
-      <w:r>
-        <w:rPr>
-          <w:szCs w:val="28"/>
-        </w:rPr>
-        <w:t>= (a</w:t>
-      </w:r>
-      <w:r>
-        <w:rPr>
-          <w:szCs w:val="28"/>
-          <w:vertAlign w:val="subscript"/>
-        </w:rPr>
-        <w:t>ij</w:t>
-      </w:r>
-      <w:r>
-        <w:rPr>
-          <w:szCs w:val="28"/>
-        </w:rPr>
-        <w:t>) , a</w:t>
-      </w:r>
-      <w:r>
-        <w:rPr>
-          <w:szCs w:val="28"/>
-          <w:vertAlign w:val="subscript"/>
-        </w:rPr>
-        <w:t>ij</w:t>
-      </w:r>
-      <w:r>
-        <w:rPr>
-          <w:szCs w:val="28"/>
-        </w:rPr>
-        <w:sym w:font="Symbol" w:char="F0CE"/>
-      </w:r>
-      <w:r>
-        <w:rPr>
-          <w:szCs w:val="28"/>
-        </w:rPr>
-        <w:t>{1..9}, {i,j=[0,1,2]}</w:t>
-      </w:r>
-      <w:r>
-        <w:rPr>
-          <w:szCs w:val="28"/>
-          <w:lang w:val="en-US"/>
-        </w:rPr>
-        <w:t>.Với các trường hợp mở rộng bảng n hàng – n cột thì số lượng trạng thái có thể là n² .</w:t>
-      </w:r>
-    </w:p>
-    <w:p>
-      <w:pPr>
-        <w:pStyle w:val="ListParagraph"/>
-        <w:numPr>
-          <w:ilvl w:val="0"/>
-          <w:numId w:val="0"/>
-        </w:numPr>
-        <w:ind w:left="720"/>
-        <w:rPr>
-          <w:lang w:val="en-US"/>
-        </w:rPr>
-      </w:pPr>
-    </w:p>
-    <w:p>
-      <w:pPr>
-        <w:pStyle w:val="ListParagraph"/>
-        <w:numPr>
-          <w:ilvl w:val="0"/>
-          <w:numId w:val="8"/>
-        </w:numPr>
-        <w:rPr>
-          <w:b/>
-          <w:lang w:val="en-US"/>
-        </w:rPr>
-      </w:pPr>
-      <w:r>
-        <w:rPr>
-          <w:b/>
-          <w:lang w:val="en-US"/>
-        </w:rPr>
-        <w:t>Initial State :</w:t>
-      </w:r>
-    </w:p>
-    <w:p>
-      <w:pPr>
-        <w:pStyle w:val="ListParagraph"/>
-        <w:numPr>
-          <w:ilvl w:val="0"/>
-          <w:numId w:val="0"/>
-        </w:numPr>
-        <w:ind w:left="720"/>
-        <w:rPr>
-          <w:lang w:val="en-US"/>
-        </w:rPr>
-      </w:pPr>
-    </w:p>
-    <w:tbl>
-      <w:tblPr>
-        <w:tblStyle w:val="TableGrid"/>
-        <w:tblW w:w="0" w:type="auto"/>
-        <w:jc w:val="center"/>
-        <w:tblLook w:val="04A0" w:firstRow="1" w:lastRow="0" w:firstColumn="1" w:lastColumn="0" w:noHBand="0" w:noVBand="1"/>
-      </w:tblPr>
-      <w:tblGrid>
-        <w:gridCol w:w="468"/>
-        <w:gridCol w:w="540"/>
-        <w:gridCol w:w="450"/>
-      </w:tblGrid>
-      <w:tr>
-        <w:trPr>
-          <w:trHeight w:val="395"/>
-          <w:jc w:val="center"/>
-        </w:trPr>
-        <w:tc>
-          <w:tcPr>
-            <w:tcW w:w="468" w:type="dxa"/>
-            <w:vAlign w:val="center"/>
-          </w:tcPr>
-          <w:p>
-            <w:pPr>
-              <w:pStyle w:val="ListParagraph"/>
-              <w:numPr>
-                <w:ilvl w:val="0"/>
-                <w:numId w:val="0"/>
-              </w:numPr>
-              <w:rPr>
-                <w:lang w:val="en-US"/>
-              </w:rPr>
-            </w:pPr>
-            <w:r>
-              <w:rPr>
-                <w:lang w:val="en-US"/>
-              </w:rPr>
-              <w:t>0</w:t>
-            </w:r>
-          </w:p>
-        </w:tc>
-        <w:tc>
-          <w:tcPr>
-            <w:tcW w:w="540" w:type="dxa"/>
-            <w:vAlign w:val="center"/>
-          </w:tcPr>
-          <w:p>
-            <w:pPr>
-              <w:pStyle w:val="ListParagraph"/>
-              <w:numPr>
-                <w:ilvl w:val="0"/>
-                <w:numId w:val="0"/>
-              </w:numPr>
-              <w:rPr>
-                <w:lang w:val="en-US"/>
-              </w:rPr>
-            </w:pPr>
-            <w:r>
-              <w:rPr>
-                <w:lang w:val="en-US"/>
-              </w:rPr>
-              <w:t>1</w:t>
-            </w:r>
-          </w:p>
-        </w:tc>
-        <w:tc>
-          <w:tcPr>
-            <w:tcW w:w="450" w:type="dxa"/>
-            <w:vAlign w:val="center"/>
-          </w:tcPr>
-          <w:p>
-            <w:pPr>
-              <w:pStyle w:val="ListParagraph"/>
-              <w:numPr>
-                <w:ilvl w:val="0"/>
-                <w:numId w:val="0"/>
-              </w:numPr>
-              <w:rPr>
-                <w:lang w:val="en-US"/>
-              </w:rPr>
-            </w:pPr>
-            <w:r>
-              <w:rPr>
-                <w:lang w:val="en-US"/>
-              </w:rPr>
-              <w:t>2</w:t>
-            </w:r>
-          </w:p>
-        </w:tc>
-      </w:tr>
-      <w:tr>
-        <w:trPr>
-          <w:jc w:val="center"/>
-        </w:trPr>
-        <w:tc>
-          <w:tcPr>
-            <w:tcW w:w="468" w:type="dxa"/>
-            <w:vAlign w:val="center"/>
-          </w:tcPr>
-          <w:p>
-            <w:pPr>
-              <w:pStyle w:val="ListParagraph"/>
-              <w:numPr>
-                <w:ilvl w:val="0"/>
-                <w:numId w:val="0"/>
-              </w:numPr>
-              <w:rPr>
-                <w:lang w:val="en-US"/>
-              </w:rPr>
-            </w:pPr>
-            <w:r>
-              <w:rPr>
-                <w:lang w:val="en-US"/>
-              </w:rPr>
-              <w:t>3</w:t>
-            </w:r>
-          </w:p>
-        </w:tc>
-        <w:tc>
-          <w:tcPr>
-            <w:tcW w:w="540" w:type="dxa"/>
-            <w:vAlign w:val="center"/>
-          </w:tcPr>
-          <w:p>
-            <w:pPr>
-              <w:pStyle w:val="ListParagraph"/>
-              <w:numPr>
-                <w:ilvl w:val="0"/>
-                <w:numId w:val="0"/>
-              </w:numPr>
-              <w:rPr>
-                <w:lang w:val="en-US"/>
-              </w:rPr>
-            </w:pPr>
-            <w:r>
-              <w:rPr>
-                <w:lang w:val="en-US"/>
-              </w:rPr>
-              <w:t>4</w:t>
-            </w:r>
-          </w:p>
-        </w:tc>
-        <w:tc>
-          <w:tcPr>
-            <w:tcW w:w="450" w:type="dxa"/>
-            <w:vAlign w:val="center"/>
-          </w:tcPr>
-          <w:p>
-            <w:pPr>
-              <w:pStyle w:val="ListParagraph"/>
-              <w:numPr>
-                <w:ilvl w:val="0"/>
-                <w:numId w:val="0"/>
-              </w:numPr>
-              <w:rPr>
-                <w:lang w:val="en-US"/>
-              </w:rPr>
-            </w:pPr>
-            <w:r>
-              <w:rPr>
-                <w:lang w:val="en-US"/>
-              </w:rPr>
-              <w:t>5</w:t>
-            </w:r>
-          </w:p>
-        </w:tc>
-      </w:tr>
-      <w:tr>
-        <w:trPr>
-          <w:jc w:val="center"/>
-        </w:trPr>
-        <w:tc>
-          <w:tcPr>
-            <w:tcW w:w="468" w:type="dxa"/>
-            <w:vAlign w:val="center"/>
-          </w:tcPr>
-          <w:p>
-            <w:pPr>
-              <w:pStyle w:val="ListParagraph"/>
-              <w:numPr>
-                <w:ilvl w:val="0"/>
-                <w:numId w:val="0"/>
-              </w:numPr>
-              <w:rPr>
-                <w:lang w:val="en-US"/>
-              </w:rPr>
-            </w:pPr>
-            <w:r>
-              <w:rPr>
-                <w:lang w:val="en-US"/>
-              </w:rPr>
-              <w:t>6</w:t>
-            </w:r>
-          </w:p>
-        </w:tc>
-        <w:tc>
-          <w:tcPr>
-            <w:tcW w:w="540" w:type="dxa"/>
-            <w:vAlign w:val="center"/>
-          </w:tcPr>
-          <w:p>
-            <w:pPr>
-              <w:pStyle w:val="ListParagraph"/>
-              <w:numPr>
-                <w:ilvl w:val="0"/>
-                <w:numId w:val="0"/>
-              </w:numPr>
-              <w:rPr>
-                <w:lang w:val="en-US"/>
-              </w:rPr>
-            </w:pPr>
-            <w:r>
-              <w:rPr>
-                <w:lang w:val="en-US"/>
-              </w:rPr>
-              <w:t>7</w:t>
-            </w:r>
-          </w:p>
-        </w:tc>
-        <w:tc>
-          <w:tcPr>
-            <w:tcW w:w="450" w:type="dxa"/>
-            <w:vAlign w:val="center"/>
-          </w:tcPr>
-          <w:p>
-            <w:pPr>
-              <w:pStyle w:val="ListParagraph"/>
-              <w:numPr>
-                <w:ilvl w:val="0"/>
-                <w:numId w:val="0"/>
-              </w:numPr>
-              <w:rPr>
-                <w:lang w:val="en-US"/>
-              </w:rPr>
-            </w:pPr>
-            <w:r>
-              <w:rPr>
-                <w:lang w:val="en-US"/>
-              </w:rPr>
-              <w:t>8</w:t>
-            </w:r>
-          </w:p>
-        </w:tc>
-      </w:tr>
-    </w:tbl>
-    <w:p>
-      <w:pPr>
-        <w:pStyle w:val="ListParagraph"/>
-        <w:numPr>
-          <w:ilvl w:val="0"/>
-          <w:numId w:val="0"/>
-        </w:numPr>
-        <w:ind w:left="720"/>
-        <w:rPr>
-          <w:lang w:val="en-US"/>
-        </w:rPr>
-      </w:pPr>
-      <w:r>
-        <w:rPr>
-          <w:lang w:val="en-US"/>
-        </w:rPr>
-        <w:t>Ta sẽ đẩy tất các các input vào trong ma trận ( như hình trên )</w:t>
-      </w:r>
-    </w:p>
-    <w:p>
-      <w:pPr>
-        <w:pStyle w:val="ListParagraph"/>
-        <w:numPr>
-          <w:ilvl w:val="0"/>
-          <w:numId w:val="8"/>
-        </w:numPr>
-        <w:rPr>
-          <w:b/>
-          <w:lang w:val="en-US"/>
-        </w:rPr>
-      </w:pPr>
-      <w:r>
-        <w:rPr>
-          <w:b/>
-          <w:lang w:val="en-US"/>
-        </w:rPr>
-        <w:t>Actions:</w:t>
-      </w:r>
-    </w:p>
-    <w:p>
-      <w:pPr>
-        <w:pStyle w:val="ListParagraph"/>
-        <w:numPr>
-          <w:ilvl w:val="0"/>
-          <w:numId w:val="0"/>
-        </w:numPr>
-        <w:ind w:left="720"/>
-        <w:rPr>
-          <w:lang w:val="en-US"/>
-        </w:rPr>
-      </w:pPr>
-      <w:r>
-        <w:rPr>
-          <w:lang w:val="en-US"/>
-        </w:rPr>
-        <w:t>Với mỗi trạng thái s, ta sẽ thêm liên tiếp các chữ cái vào các ô vuông ( như trong hình ) . Ví dụ :  Action(s) = {Add(a)}.</w:t>
-      </w:r>
-    </w:p>
-    <w:p>
-      <w:pPr>
-        <w:pStyle w:val="ListParagraph"/>
-        <w:numPr>
-          <w:ilvl w:val="0"/>
-          <w:numId w:val="8"/>
-        </w:numPr>
-        <w:rPr>
-          <w:b/>
-          <w:lang w:val="en-US"/>
-        </w:rPr>
-      </w:pPr>
-      <w:r>
-        <w:rPr>
-          <w:b/>
-          <w:lang w:val="en-US"/>
-        </w:rPr>
-        <w:t>Transition Model :</w:t>
-      </w:r>
-    </w:p>
-    <w:p>
-      <w:pPr>
-        <w:pStyle w:val="ListParagraph"/>
-        <w:numPr>
-          <w:ilvl w:val="0"/>
-          <w:numId w:val="0"/>
-        </w:numPr>
-        <w:ind w:left="720"/>
-        <w:rPr>
-          <w:lang w:val="en-US"/>
-        </w:rPr>
-      </w:pPr>
-      <w:r>
-        <w:rPr>
-          <w:lang w:val="en-US"/>
-        </w:rPr>
-        <w:t>Với mỗi Action trên thì Transition Model sẽ trả về tập các chữ cái để tạo nên các từ có nghĩa ( cũng có thể không có nghĩa ) .Ví dụ với Action(s) ở trên  và Action(s1)={Add(y)}, Action(s2) = {Add(e)}. Ta sẽ có Transition Model trả về Result ( s,s1,s2) = “aye” ( đây là một từ có nghĩa ).</w:t>
-      </w:r>
-    </w:p>
-    <w:p>
-      <w:pPr>
-        <w:pStyle w:val="ListParagraph"/>
-        <w:numPr>
-          <w:ilvl w:val="0"/>
-          <w:numId w:val="8"/>
-        </w:numPr>
-        <w:rPr>
-          <w:b/>
-          <w:lang w:val="en-US"/>
-        </w:rPr>
-      </w:pPr>
-      <w:r>
-        <w:rPr>
-          <w:b/>
-          <w:lang w:val="en-US"/>
-        </w:rPr>
-        <w:t>Path Cost :</w:t>
-      </w:r>
-    </w:p>
-    <w:p>
-      <w:pPr>
-        <w:pStyle w:val="ListParagraph"/>
-        <w:numPr>
-          <w:ilvl w:val="0"/>
-          <w:numId w:val="0"/>
-        </w:numPr>
-        <w:ind w:left="720"/>
-        <w:rPr>
-          <w:lang w:val="en-US"/>
-        </w:rPr>
-      </w:pPr>
-      <w:r>
-        <w:rPr>
-          <w:lang w:val="en-US"/>
-        </w:rPr>
-        <w:t>Mỗi bước thêm chữ cái sẽ có giá trị là 1.</w:t>
-      </w:r>
-    </w:p>
-    <w:p>
-      <w:pPr>
-        <w:pStyle w:val="ListParagraph"/>
-        <w:numPr>
-          <w:ilvl w:val="0"/>
-          <w:numId w:val="8"/>
-        </w:numPr>
-        <w:rPr>
-          <w:b/>
-          <w:lang w:val="en-US"/>
-        </w:rPr>
-      </w:pPr>
-      <w:r>
-        <w:rPr>
-          <w:b/>
-          <w:lang w:val="en-US"/>
-        </w:rPr>
-        <w:t>Goal Test :</w:t>
-      </w:r>
-    </w:p>
-    <w:p>
-      <w:pPr>
-        <w:ind w:left="720"/>
-        <w:rPr>
-          <w:rFonts w:ascii="Times New Roman" w:hAnsi="Times New Roman"/>
-          <w:lang w:val="en-US"/>
-        </w:rPr>
-      </w:pPr>
-      <w:r>
-        <w:rPr>
-          <w:rFonts w:ascii="Times New Roman" w:hAnsi="Times New Roman"/>
-          <w:lang w:val="en-US"/>
-        </w:rPr>
-        <w:t>Khi chọn 1 chữ cái, nếu nó là chữ cái cuối cùng của bất kỳ từ nào có trong bảng thì từ đó phải có nghĩa .</w:t>
-      </w:r>
-    </w:p>
-    <w:p>
-      <w:pPr>
-        <w:ind w:left="720"/>
-        <w:rPr>
-          <w:rFonts w:ascii="Times New Roman" w:hAnsi="Times New Roman"/>
-          <w:lang w:val="en-US"/>
-        </w:rPr>
-      </w:pPr>
-      <w:r>
-        <w:rPr>
-          <w:rFonts w:ascii="Times New Roman" w:hAnsi="Times New Roman"/>
-          <w:lang w:val="en-US"/>
-        </w:rPr>
-        <w:t>Khi chọn song 9 chữ cái ( đầy bảng ) thì các hàng ngang , dọc , chéo phải tạo thành các từ có nghĩa .</w:t>
+      <w:bookmarkEnd w:id="12"/>
+    </w:p>
+    <w:p>
+      <w:pPr>
+        <w:spacing w:line="240" w:lineRule="auto"/>
+        <w:rPr>
+          <w:lang w:val="en-US"/>
+        </w:rPr>
+      </w:pPr>
+      <w:r>
+        <w:rPr>
+          <w:lang w:val="en-US"/>
+        </w:rPr>
+        <w:t>Đức làm.</w:t>
+      </w:r>
+    </w:p>
+    <w:p>
+      <w:pPr>
+        <w:spacing w:line="240" w:lineRule="auto"/>
+        <w:rPr>
+          <w:lang w:val="en-US"/>
+        </w:rPr>
+      </w:pPr>
+      <w:r>
+        <w:rPr>
+          <w:lang w:val="en-US"/>
+        </w:rPr>
+        <w:t>Lorem ipsum dolor sit amet, consectetuer adipiscing elit. Maecenas porttitor congue massa. Fusce posuere, magna sed pulvinar ultricies, purus lectus malesuada libero, sit amet commodo magna eros quis urna. Nunc viverra imperdiet enim. Fusce est. Vivamus a tellus. Pellentesque habitant morbi tristique senectus et netus et malesuada fames ac turpis egestas.</w:t>
       </w:r>
     </w:p>
     <w:p>
@@ -3102,30 +1951,27 @@
         <w:pStyle w:val="Heading1"/>
         <w:spacing w:line="240" w:lineRule="auto"/>
         <w:rPr>
-          <w:rFonts w:ascii="Times New Roman" w:hAnsi="Times New Roman"/>
-          <w:lang w:val="en-US"/>
-        </w:rPr>
-      </w:pPr>
-      <w:r>
-        <w:rPr>
-          <w:rFonts w:ascii="Times New Roman" w:hAnsi="Times New Roman"/>
+          <w:lang w:val="en-US"/>
+        </w:rPr>
+      </w:pPr>
+      <w:bookmarkStart w:id="13" w:name="_Toc448347863"/>
+      <w:r>
+        <w:rPr>
           <w:lang w:val="en-US"/>
         </w:rPr>
         <w:t>Phát biểu bài toán</w:t>
       </w:r>
-      <w:bookmarkEnd w:id="12"/>
+      <w:bookmarkEnd w:id="13"/>
     </w:p>
     <w:p>
       <w:pPr>
         <w:spacing w:line="240" w:lineRule="auto"/>
         <w:rPr>
-          <w:rFonts w:ascii="Times New Roman" w:hAnsi="Times New Roman"/>
-          <w:lang w:val="en-US"/>
-        </w:rPr>
-      </w:pPr>
-      <w:r>
-        <w:rPr>
-          <w:rFonts w:ascii="Times New Roman" w:hAnsi="Times New Roman"/>
+          <w:lang w:val="en-US"/>
+        </w:rPr>
+      </w:pPr>
+      <w:r>
+        <w:rPr>
           <w:lang w:val="en-US"/>
         </w:rPr>
         <w:t>Cường dịch</w:t>
@@ -3135,16 +1981,20 @@
       <w:pPr>
         <w:spacing w:line="240" w:lineRule="auto"/>
         <w:rPr>
-          <w:rFonts w:ascii="Times New Roman" w:hAnsi="Times New Roman"/>
-          <w:lang w:val="en-US"/>
-        </w:rPr>
-      </w:pPr>
-      <w:r>
-        <w:rPr>
-          <w:rFonts w:ascii="Times New Roman" w:hAnsi="Times New Roman"/>
-          <w:lang w:val="en-US"/>
-        </w:rPr>
-        <w:t>Set up the problem in such a way that you can consider one path through the matrix (e.g. 1st row, followed by 2nd row, followed by 3rd row). At each move, the search algorithm will choose the next letter in the path. The successor function must ensure when it chooses a letter that, if it is the last letter in any word on the board, the resulting word is valid.</w:t>
+          <w:lang w:val="en-US"/>
+        </w:rPr>
+      </w:pPr>
+      <w:r>
+        <w:rPr>
+          <w:lang w:val="en-US"/>
+        </w:rPr>
+        <w:t>S</w:t>
+      </w:r>
+      <w:r>
+        <w:rPr>
+          <w:lang w:val="en-US"/>
+        </w:rPr>
+        <w:t>et up the problem in such a way that you can consider one path through the matrix (e.g. 1st row, followed by 2nd row, followed by 3rd row). At each move, the search algorithm will choose the next letter in the path. The successor function must ensure when it chooses a letter that, if it is the last letter in any word on the board, the resulting word is valid.</w:t>
       </w:r>
     </w:p>
     <w:p>
@@ -3152,39 +2002,33 @@
         <w:pStyle w:val="Heading1"/>
         <w:spacing w:line="240" w:lineRule="auto"/>
         <w:rPr>
-          <w:rFonts w:ascii="Times New Roman" w:hAnsi="Times New Roman"/>
-          <w:lang w:val="en-US"/>
-        </w:rPr>
-      </w:pPr>
-      <w:bookmarkStart w:id="13" w:name="_Toc448347864"/>
-      <w:r>
-        <w:rPr>
-          <w:rFonts w:ascii="Times New Roman" w:hAnsi="Times New Roman"/>
-          <w:lang w:val="en-US"/>
-        </w:rPr>
-        <w:lastRenderedPageBreak/>
+          <w:lang w:val="en-US"/>
+        </w:rPr>
+      </w:pPr>
+      <w:bookmarkStart w:id="14" w:name="_Toc448347864"/>
+      <w:r>
+        <w:rPr>
+          <w:lang w:val="en-US"/>
+        </w:rPr>
         <w:t>Hàm mục tiêu</w:t>
       </w:r>
-      <w:bookmarkEnd w:id="13"/>
+      <w:bookmarkEnd w:id="14"/>
     </w:p>
     <w:p>
       <w:pPr>
         <w:spacing w:line="240" w:lineRule="auto"/>
         <w:rPr>
-          <w:rFonts w:ascii="Times New Roman" w:hAnsi="Times New Roman"/>
-          <w:lang w:val="en-US"/>
-        </w:rPr>
-      </w:pPr>
-      <w:r>
-        <w:rPr>
-          <w:rFonts w:ascii="Times New Roman" w:hAnsi="Times New Roman"/>
+          <w:lang w:val="en-US"/>
+        </w:rPr>
+      </w:pPr>
+      <w:r>
+        <w:rPr>
           <w:lang w:val="en-US"/>
         </w:rPr>
         <w:t xml:space="preserve">Cường. </w:t>
       </w:r>
       <w:r>
         <w:rPr>
-          <w:rFonts w:ascii="Times New Roman" w:hAnsi="Times New Roman"/>
           <w:lang w:val="en-US"/>
         </w:rPr>
         <w:t>The successor function will return all letters that can go into the next empty space on the path.</w:t>
@@ -3195,114 +2039,53 @@
         <w:pStyle w:val="Heading1"/>
         <w:spacing w:line="240" w:lineRule="auto"/>
         <w:rPr>
-          <w:rFonts w:ascii="Times New Roman" w:hAnsi="Times New Roman"/>
-          <w:lang w:val="en-US"/>
-        </w:rPr>
-      </w:pPr>
-      <w:bookmarkStart w:id="14" w:name="_Toc448347865"/>
-      <w:r>
-        <w:rPr>
-          <w:rFonts w:ascii="Times New Roman" w:hAnsi="Times New Roman"/>
+          <w:lang w:val="en-US"/>
+        </w:rPr>
+      </w:pPr>
+      <w:bookmarkStart w:id="15" w:name="_Toc448347865"/>
+      <w:r>
+        <w:rPr>
           <w:lang w:val="en-US"/>
         </w:rPr>
         <w:t>So sánh hàm đánh giá</w:t>
       </w:r>
-      <w:bookmarkEnd w:id="14"/>
+      <w:bookmarkEnd w:id="15"/>
     </w:p>
     <w:p>
       <w:pPr>
         <w:pStyle w:val="Heading2"/>
         <w:spacing w:line="240" w:lineRule="auto"/>
         <w:rPr>
-          <w:rFonts w:ascii="Times New Roman" w:hAnsi="Times New Roman"/>
-          <w:lang w:val="en-US"/>
-        </w:rPr>
-      </w:pPr>
-      <w:bookmarkStart w:id="15" w:name="_Toc448347866"/>
-      <w:r>
-        <w:rPr>
-          <w:rFonts w:ascii="Times New Roman" w:hAnsi="Times New Roman"/>
+          <w:lang w:val="en-US"/>
+        </w:rPr>
+      </w:pPr>
+      <w:bookmarkStart w:id="16" w:name="_Toc448347866"/>
+      <w:r>
+        <w:rPr>
           <w:lang w:val="en-US"/>
         </w:rPr>
         <w:t>Phân tích hàm đánh giá</w:t>
       </w:r>
-      <w:bookmarkEnd w:id="15"/>
-    </w:p>
-    <w:p>
-      <w:pPr>
-        <w:pStyle w:val="Heading3"/>
-        <w:rPr>
-          <w:rFonts w:ascii="Times New Roman" w:hAnsi="Times New Roman"/>
-          <w:lang w:val="en-US"/>
-        </w:rPr>
-      </w:pPr>
-      <w:r>
-        <w:rPr>
-          <w:rFonts w:ascii="Times New Roman" w:hAnsi="Times New Roman"/>
-          <w:lang w:val="en-US"/>
-        </w:rPr>
-        <w:t>Hàm đánh giá thông thường</w:t>
-      </w:r>
-    </w:p>
-    <w:p>
-      <w:pPr>
-        <w:ind w:left="720"/>
-        <w:rPr>
-          <w:rFonts w:ascii="Times New Roman" w:hAnsi="Times New Roman"/>
-          <w:sz w:val="26"/>
-          <w:szCs w:val="26"/>
-          <w:lang w:val="en-US"/>
-        </w:rPr>
-      </w:pPr>
-      <w:r>
-        <w:rPr>
-          <w:rFonts w:ascii="Times New Roman" w:hAnsi="Times New Roman"/>
-          <w:sz w:val="26"/>
-          <w:szCs w:val="26"/>
-        </w:rPr>
-        <w:t xml:space="preserve">Hàm đánh giá sẽ trả về tần số của cặp chữ cái được hình thành bởi những chữ cái đã được lựa chọn với chữ cái kế tiếp. Như vậy, chữ cái kế tiếp được lựa chọn sao cho tần suất của cặp chữ cái đó là lớn nhất. Đối với chữ cái đầu tiên, ta lựa chọn chữ cái có tần suất  ban đầu lớn nhất </w:t>
-      </w:r>
-      <w:r>
-        <w:rPr>
-          <w:rFonts w:ascii="Times New Roman" w:hAnsi="Times New Roman"/>
-          <w:sz w:val="26"/>
-          <w:szCs w:val="26"/>
-          <w:lang w:val="en-US"/>
-        </w:rPr>
-        <w:t>. ( bổ xung sau ).</w:t>
-      </w:r>
-    </w:p>
-    <w:p>
-      <w:pPr>
-        <w:pStyle w:val="Heading3"/>
-        <w:rPr>
-          <w:rFonts w:ascii="Times New Roman" w:hAnsi="Times New Roman"/>
-          <w:lang w:val="en-US"/>
-        </w:rPr>
-      </w:pPr>
-      <w:r>
-        <w:rPr>
-          <w:rFonts w:ascii="Times New Roman" w:hAnsi="Times New Roman"/>
-          <w:lang w:val="en-US"/>
-        </w:rPr>
-        <w:t>Hàm đánh giá nâng cao</w:t>
-      </w:r>
+      <w:bookmarkEnd w:id="16"/>
     </w:p>
     <w:p>
       <w:pPr>
         <w:spacing w:line="240" w:lineRule="auto"/>
-        <w:ind w:left="720"/>
-        <w:rPr>
-          <w:rFonts w:ascii="Times New Roman" w:hAnsi="Times New Roman"/>
-          <w:lang w:val="en-US"/>
-        </w:rPr>
-      </w:pPr>
-      <w:r>
-        <w:rPr>
-          <w:rFonts w:ascii="Times New Roman" w:hAnsi="Times New Roman"/>
-          <w:lang w:val="en-US"/>
-        </w:rPr>
-        <w:t xml:space="preserve">Thay vì  tìm kiếm  các từ dựa vào tần suất của cặp từ  chúng ta sẽ thực hiện tìm kiếm dựa vào các từ  đã có trong ma trận .Mỗi bước di chuyển sẽ tạo ra chữ mới.Hàm đánh giá </w:t>
+        <w:rPr>
+          <w:lang w:val="en-US"/>
+        </w:rPr>
+      </w:pPr>
+      <w:r>
+        <w:rPr>
+          <w:lang w:val="en-US"/>
+        </w:rPr>
+        <w:t xml:space="preserve">Đức: </w:t>
+      </w:r>
+      <w:r>
+        <w:rPr>
+          <w:lang w:val="en-US"/>
+        </w:rPr>
+        <w:t>Mô tả lại hàm đánh giá nó ntn, vì sao nó hiệu quả hơn</w:t>
       </w:r>
     </w:p>
     <w:p>
@@ -3310,37 +2093,31 @@
         <w:pStyle w:val="Heading2"/>
         <w:spacing w:line="240" w:lineRule="auto"/>
         <w:rPr>
-          <w:rFonts w:ascii="Times New Roman" w:hAnsi="Times New Roman"/>
-          <w:lang w:val="en-US"/>
-        </w:rPr>
-      </w:pPr>
-      <w:bookmarkStart w:id="16" w:name="_Toc448347867"/>
-      <w:r>
-        <w:rPr>
-          <w:rFonts w:ascii="Times New Roman" w:hAnsi="Times New Roman"/>
+          <w:lang w:val="en-US"/>
+        </w:rPr>
+      </w:pPr>
+      <w:bookmarkStart w:id="17" w:name="_Toc448347867"/>
+      <w:r>
+        <w:rPr>
           <w:lang w:val="en-US"/>
         </w:rPr>
         <w:t>So sánh</w:t>
       </w:r>
-      <w:bookmarkEnd w:id="16"/>
+      <w:bookmarkEnd w:id="17"/>
     </w:p>
     <w:p>
       <w:pPr>
         <w:spacing w:line="240" w:lineRule="auto"/>
         <w:rPr>
-          <w:rFonts w:ascii="Times New Roman" w:hAnsi="Times New Roman"/>
-          <w:lang w:val="en-US"/>
-        </w:rPr>
-      </w:pPr>
-      <w:r>
-        <w:rPr>
-          <w:rFonts w:ascii="Times New Roman" w:hAnsi="Times New Roman"/>
+          <w:lang w:val="en-US"/>
+        </w:rPr>
+      </w:pPr>
+      <w:r>
+        <w:rPr>
           <w:lang w:val="en-US"/>
         </w:rPr>
         <w:t>ảnh chụp cái này t cho sau</w:t>
       </w:r>
-      <w:bookmarkStart w:id="17" w:name="_GoBack"/>
-      <w:bookmarkEnd w:id="17"/>
     </w:p>
     <w:sectPr>
       <w:headerReference w:type="default" r:id="rId10"/>
@@ -3355,7 +2132,7 @@
 </file>
 
 <file path=word/endnotes.xml><?xml version="1.0" encoding="utf-8"?>
-<w:endnotes xmlns:wpc="http://schemas.microsoft.com/office/word/2010/wordprocessingCanvas" xmlns:mc="http://schemas.openxmlformats.org/markup-compatibility/2006" xmlns:o="urn:schemas-microsoft-com:office:office" xmlns:r="http://schemas.openxmlformats.org/officeDocument/2006/relationships" xmlns:m="http://schemas.openxmlformats.org/officeDocument/2006/math" xmlns:v="urn:schemas-microsoft-com:vml" xmlns:wp14="http://schemas.microsoft.com/office/word/2010/wordprocessingDrawing" xmlns:wp="http://schemas.openxmlformats.org/drawingml/2006/wordprocessingDrawing" xmlns:w10="urn:schemas-microsoft-com:office:word" xmlns:w="http://schemas.openxmlformats.org/wordprocessingml/2006/main" xmlns:w14="http://schemas.microsoft.com/office/word/2010/wordml" xmlns:w15="http://schemas.microsoft.com/office/word/2012/wordml" xmlns:wpg="http://schemas.microsoft.com/office/word/2010/wordprocessingGroup" xmlns:wpi="http://schemas.microsoft.com/office/word/2010/wordprocessingInk" xmlns:wne="http://schemas.microsoft.com/office/word/2006/wordml" xmlns:wps="http://schemas.microsoft.com/office/word/2010/wordprocessingShape" mc:Ignorable="w14 w15 wp14">
+<w:endnotes xmlns:wpc="http://schemas.microsoft.com/office/word/2010/wordprocessingCanvas" xmlns:cx="http://schemas.microsoft.com/office/drawing/2014/chartex" xmlns:cx1="http://schemas.microsoft.com/office/drawing/2015/9/8/chartex" xmlns:cx2="http://schemas.microsoft.com/office/drawing/2015/10/21/chartex" xmlns:mc="http://schemas.openxmlformats.org/markup-compatibility/2006" xmlns:o="urn:schemas-microsoft-com:office:office" xmlns:r="http://schemas.openxmlformats.org/officeDocument/2006/relationships" xmlns:m="http://schemas.openxmlformats.org/officeDocument/2006/math" xmlns:v="urn:schemas-microsoft-com:vml" xmlns:wp14="http://schemas.microsoft.com/office/word/2010/wordprocessingDrawing" xmlns:wp="http://schemas.openxmlformats.org/drawingml/2006/wordprocessingDrawing" xmlns:w10="urn:schemas-microsoft-com:office:word" xmlns:w="http://schemas.openxmlformats.org/wordprocessingml/2006/main" xmlns:w14="http://schemas.microsoft.com/office/word/2010/wordml" xmlns:w15="http://schemas.microsoft.com/office/word/2012/wordml" xmlns:w16se="http://schemas.microsoft.com/office/word/2015/wordml/symex" xmlns:wpg="http://schemas.microsoft.com/office/word/2010/wordprocessingGroup" xmlns:wpi="http://schemas.microsoft.com/office/word/2010/wordprocessingInk" xmlns:wne="http://schemas.microsoft.com/office/word/2006/wordml" xmlns:wps="http://schemas.microsoft.com/office/word/2010/wordprocessingShape" mc:Ignorable="w14 w15 w16se wp14">
   <w:endnote w:type="separator" w:id="-1">
     <w:p>
       <w:r>
@@ -3374,7 +2151,7 @@
 </file>
 
 <file path=word/footer1.xml><?xml version="1.0" encoding="utf-8"?>
-<w:ftr xmlns:wpc="http://schemas.microsoft.com/office/word/2010/wordprocessingCanvas" xmlns:mc="http://schemas.openxmlformats.org/markup-compatibility/2006" xmlns:o="urn:schemas-microsoft-com:office:office" xmlns:r="http://schemas.openxmlformats.org/officeDocument/2006/relationships" xmlns:m="http://schemas.openxmlformats.org/officeDocument/2006/math" xmlns:v="urn:schemas-microsoft-com:vml" xmlns:wp14="http://schemas.microsoft.com/office/word/2010/wordprocessingDrawing" xmlns:wp="http://schemas.openxmlformats.org/drawingml/2006/wordprocessingDrawing" xmlns:w10="urn:schemas-microsoft-com:office:word" xmlns:w="http://schemas.openxmlformats.org/wordprocessingml/2006/main" xmlns:w14="http://schemas.microsoft.com/office/word/2010/wordml" xmlns:w15="http://schemas.microsoft.com/office/word/2012/wordml" xmlns:wpg="http://schemas.microsoft.com/office/word/2010/wordprocessingGroup" xmlns:wpi="http://schemas.microsoft.com/office/word/2010/wordprocessingInk" xmlns:wne="http://schemas.microsoft.com/office/word/2006/wordml" xmlns:wps="http://schemas.microsoft.com/office/word/2010/wordprocessingShape" mc:Ignorable="w14 w15 wp14">
+<w:ftr xmlns:wpc="http://schemas.microsoft.com/office/word/2010/wordprocessingCanvas" xmlns:cx="http://schemas.microsoft.com/office/drawing/2014/chartex" xmlns:cx1="http://schemas.microsoft.com/office/drawing/2015/9/8/chartex" xmlns:cx2="http://schemas.microsoft.com/office/drawing/2015/10/21/chartex" xmlns:mc="http://schemas.openxmlformats.org/markup-compatibility/2006" xmlns:o="urn:schemas-microsoft-com:office:office" xmlns:r="http://schemas.openxmlformats.org/officeDocument/2006/relationships" xmlns:m="http://schemas.openxmlformats.org/officeDocument/2006/math" xmlns:v="urn:schemas-microsoft-com:vml" xmlns:wp14="http://schemas.microsoft.com/office/word/2010/wordprocessingDrawing" xmlns:wp="http://schemas.openxmlformats.org/drawingml/2006/wordprocessingDrawing" xmlns:w10="urn:schemas-microsoft-com:office:word" xmlns:w="http://schemas.openxmlformats.org/wordprocessingml/2006/main" xmlns:w14="http://schemas.microsoft.com/office/word/2010/wordml" xmlns:w15="http://schemas.microsoft.com/office/word/2012/wordml" xmlns:w16se="http://schemas.microsoft.com/office/word/2015/wordml/symex" xmlns:wpg="http://schemas.microsoft.com/office/word/2010/wordprocessingGroup" xmlns:wpi="http://schemas.microsoft.com/office/word/2010/wordprocessingInk" xmlns:wne="http://schemas.microsoft.com/office/word/2006/wordml" xmlns:wps="http://schemas.microsoft.com/office/word/2010/wordprocessingShape" mc:Ignorable="w14 w15 w16se wp14">
   <w:p>
     <w:pPr>
       <w:pStyle w:val="Footer"/>
@@ -3384,7 +2161,7 @@
 </file>
 
 <file path=word/footnotes.xml><?xml version="1.0" encoding="utf-8"?>
-<w:footnotes xmlns:wpc="http://schemas.microsoft.com/office/word/2010/wordprocessingCanvas" xmlns:mc="http://schemas.openxmlformats.org/markup-compatibility/2006" xmlns:o="urn:schemas-microsoft-com:office:office" xmlns:r="http://schemas.openxmlformats.org/officeDocument/2006/relationships" xmlns:m="http://schemas.openxmlformats.org/officeDocument/2006/math" xmlns:v="urn:schemas-microsoft-com:vml" xmlns:wp14="http://schemas.microsoft.com/office/word/2010/wordprocessingDrawing" xmlns:wp="http://schemas.openxmlformats.org/drawingml/2006/wordprocessingDrawing" xmlns:w10="urn:schemas-microsoft-com:office:word" xmlns:w="http://schemas.openxmlformats.org/wordprocessingml/2006/main" xmlns:w14="http://schemas.microsoft.com/office/word/2010/wordml" xmlns:w15="http://schemas.microsoft.com/office/word/2012/wordml" xmlns:wpg="http://schemas.microsoft.com/office/word/2010/wordprocessingGroup" xmlns:wpi="http://schemas.microsoft.com/office/word/2010/wordprocessingInk" xmlns:wne="http://schemas.microsoft.com/office/word/2006/wordml" xmlns:wps="http://schemas.microsoft.com/office/word/2010/wordprocessingShape" mc:Ignorable="w14 w15 wp14">
+<w:footnotes xmlns:wpc="http://schemas.microsoft.com/office/word/2010/wordprocessingCanvas" xmlns:cx="http://schemas.microsoft.com/office/drawing/2014/chartex" xmlns:cx1="http://schemas.microsoft.com/office/drawing/2015/9/8/chartex" xmlns:cx2="http://schemas.microsoft.com/office/drawing/2015/10/21/chartex" xmlns:mc="http://schemas.openxmlformats.org/markup-compatibility/2006" xmlns:o="urn:schemas-microsoft-com:office:office" xmlns:r="http://schemas.openxmlformats.org/officeDocument/2006/relationships" xmlns:m="http://schemas.openxmlformats.org/officeDocument/2006/math" xmlns:v="urn:schemas-microsoft-com:vml" xmlns:wp14="http://schemas.microsoft.com/office/word/2010/wordprocessingDrawing" xmlns:wp="http://schemas.openxmlformats.org/drawingml/2006/wordprocessingDrawing" xmlns:w10="urn:schemas-microsoft-com:office:word" xmlns:w="http://schemas.openxmlformats.org/wordprocessingml/2006/main" xmlns:w14="http://schemas.microsoft.com/office/word/2010/wordml" xmlns:w15="http://schemas.microsoft.com/office/word/2012/wordml" xmlns:w16se="http://schemas.microsoft.com/office/word/2015/wordml/symex" xmlns:wpg="http://schemas.microsoft.com/office/word/2010/wordprocessingGroup" xmlns:wpi="http://schemas.microsoft.com/office/word/2010/wordprocessingInk" xmlns:wne="http://schemas.microsoft.com/office/word/2006/wordml" xmlns:wps="http://schemas.microsoft.com/office/word/2010/wordprocessingShape" mc:Ignorable="w14 w15 w16se wp14">
   <w:footnote w:type="separator" w:id="-1">
     <w:p>
       <w:r>
@@ -3403,7 +2180,7 @@
 </file>
 
 <file path=word/header1.xml><?xml version="1.0" encoding="utf-8"?>
-<w:hdr xmlns:wpc="http://schemas.microsoft.com/office/word/2010/wordprocessingCanvas" xmlns:mc="http://schemas.openxmlformats.org/markup-compatibility/2006" xmlns:o="urn:schemas-microsoft-com:office:office" xmlns:r="http://schemas.openxmlformats.org/officeDocument/2006/relationships" xmlns:m="http://schemas.openxmlformats.org/officeDocument/2006/math" xmlns:v="urn:schemas-microsoft-com:vml" xmlns:wp14="http://schemas.microsoft.com/office/word/2010/wordprocessingDrawing" xmlns:wp="http://schemas.openxmlformats.org/drawingml/2006/wordprocessingDrawing" xmlns:w10="urn:schemas-microsoft-com:office:word" xmlns:w="http://schemas.openxmlformats.org/wordprocessingml/2006/main" xmlns:w14="http://schemas.microsoft.com/office/word/2010/wordml" xmlns:w15="http://schemas.microsoft.com/office/word/2012/wordml" xmlns:wpg="http://schemas.microsoft.com/office/word/2010/wordprocessingGroup" xmlns:wpi="http://schemas.microsoft.com/office/word/2010/wordprocessingInk" xmlns:wne="http://schemas.microsoft.com/office/word/2006/wordml" xmlns:wps="http://schemas.microsoft.com/office/word/2010/wordprocessingShape" mc:Ignorable="w14 w15 wp14">
+<w:hdr xmlns:wpc="http://schemas.microsoft.com/office/word/2010/wordprocessingCanvas" xmlns:cx="http://schemas.microsoft.com/office/drawing/2014/chartex" xmlns:cx1="http://schemas.microsoft.com/office/drawing/2015/9/8/chartex" xmlns:cx2="http://schemas.microsoft.com/office/drawing/2015/10/21/chartex" xmlns:mc="http://schemas.openxmlformats.org/markup-compatibility/2006" xmlns:o="urn:schemas-microsoft-com:office:office" xmlns:r="http://schemas.openxmlformats.org/officeDocument/2006/relationships" xmlns:m="http://schemas.openxmlformats.org/officeDocument/2006/math" xmlns:v="urn:schemas-microsoft-com:vml" xmlns:wp14="http://schemas.microsoft.com/office/word/2010/wordprocessingDrawing" xmlns:wp="http://schemas.openxmlformats.org/drawingml/2006/wordprocessingDrawing" xmlns:w10="urn:schemas-microsoft-com:office:word" xmlns:w="http://schemas.openxmlformats.org/wordprocessingml/2006/main" xmlns:w14="http://schemas.microsoft.com/office/word/2010/wordml" xmlns:w15="http://schemas.microsoft.com/office/word/2012/wordml" xmlns:w16se="http://schemas.microsoft.com/office/word/2015/wordml/symex" xmlns:wpg="http://schemas.microsoft.com/office/word/2010/wordprocessingGroup" xmlns:wpi="http://schemas.microsoft.com/office/word/2010/wordprocessingInk" xmlns:wne="http://schemas.microsoft.com/office/word/2006/wordml" xmlns:wps="http://schemas.microsoft.com/office/word/2010/wordprocessingShape" mc:Ignorable="w14 w15 w16se wp14">
   <w:p>
     <w:pPr>
       <w:pStyle w:val="Header"/>
@@ -3446,7 +2223,7 @@
 </file>
 
 <file path=word/header2.xml><?xml version="1.0" encoding="utf-8"?>
-<w:hdr xmlns:wpc="http://schemas.microsoft.com/office/word/2010/wordprocessingCanvas" xmlns:mc="http://schemas.openxmlformats.org/markup-compatibility/2006" xmlns:o="urn:schemas-microsoft-com:office:office" xmlns:r="http://schemas.openxmlformats.org/officeDocument/2006/relationships" xmlns:m="http://schemas.openxmlformats.org/officeDocument/2006/math" xmlns:v="urn:schemas-microsoft-com:vml" xmlns:wp14="http://schemas.microsoft.com/office/word/2010/wordprocessingDrawing" xmlns:wp="http://schemas.openxmlformats.org/drawingml/2006/wordprocessingDrawing" xmlns:w10="urn:schemas-microsoft-com:office:word" xmlns:w="http://schemas.openxmlformats.org/wordprocessingml/2006/main" xmlns:w14="http://schemas.microsoft.com/office/word/2010/wordml" xmlns:w15="http://schemas.microsoft.com/office/word/2012/wordml" xmlns:wpg="http://schemas.microsoft.com/office/word/2010/wordprocessingGroup" xmlns:wpi="http://schemas.microsoft.com/office/word/2010/wordprocessingInk" xmlns:wne="http://schemas.microsoft.com/office/word/2006/wordml" xmlns:wps="http://schemas.microsoft.com/office/word/2010/wordprocessingShape" mc:Ignorable="w14 w15 wp14">
+<w:hdr xmlns:wpc="http://schemas.microsoft.com/office/word/2010/wordprocessingCanvas" xmlns:cx="http://schemas.microsoft.com/office/drawing/2014/chartex" xmlns:cx1="http://schemas.microsoft.com/office/drawing/2015/9/8/chartex" xmlns:cx2="http://schemas.microsoft.com/office/drawing/2015/10/21/chartex" xmlns:mc="http://schemas.openxmlformats.org/markup-compatibility/2006" xmlns:o="urn:schemas-microsoft-com:office:office" xmlns:r="http://schemas.openxmlformats.org/officeDocument/2006/relationships" xmlns:m="http://schemas.openxmlformats.org/officeDocument/2006/math" xmlns:v="urn:schemas-microsoft-com:vml" xmlns:wp14="http://schemas.microsoft.com/office/word/2010/wordprocessingDrawing" xmlns:wp="http://schemas.openxmlformats.org/drawingml/2006/wordprocessingDrawing" xmlns:w10="urn:schemas-microsoft-com:office:word" xmlns:w="http://schemas.openxmlformats.org/wordprocessingml/2006/main" xmlns:w14="http://schemas.microsoft.com/office/word/2010/wordml" xmlns:w15="http://schemas.microsoft.com/office/word/2012/wordml" xmlns:w16se="http://schemas.microsoft.com/office/word/2015/wordml/symex" xmlns:wpg="http://schemas.microsoft.com/office/word/2010/wordprocessingGroup" xmlns:wpi="http://schemas.microsoft.com/office/word/2010/wordprocessingInk" xmlns:wne="http://schemas.microsoft.com/office/word/2006/wordml" xmlns:wps="http://schemas.microsoft.com/office/word/2010/wordprocessingShape" mc:Ignorable="w14 w15 w16se wp14">
   <w:p>
     <w:pPr>
       <w:pStyle w:val="Header"/>
@@ -3480,7 +2257,7 @@
       <w:fldChar w:fldCharType="separate"/>
     </w:r>
     <w:r>
-      <w:t>1</w:t>
+      <w:t>2</w:t>
     </w:r>
     <w:r>
       <w:fldChar w:fldCharType="end"/>
@@ -3490,8 +2267,8 @@
 </file>
 
 <file path=word/numbering.xml><?xml version="1.0" encoding="utf-8"?>
-<w:numbering xmlns:wpc="http://schemas.microsoft.com/office/word/2010/wordprocessingCanvas" xmlns:mc="http://schemas.openxmlformats.org/markup-compatibility/2006" xmlns:o="urn:schemas-microsoft-com:office:office" xmlns:r="http://schemas.openxmlformats.org/officeDocument/2006/relationships" xmlns:m="http://schemas.openxmlformats.org/officeDocument/2006/math" xmlns:v="urn:schemas-microsoft-com:vml" xmlns:wp14="http://schemas.microsoft.com/office/word/2010/wordprocessingDrawing" xmlns:wp="http://schemas.openxmlformats.org/drawingml/2006/wordprocessingDrawing" xmlns:w10="urn:schemas-microsoft-com:office:word" xmlns:w="http://schemas.openxmlformats.org/wordprocessingml/2006/main" xmlns:w14="http://schemas.microsoft.com/office/word/2010/wordml" xmlns:w15="http://schemas.microsoft.com/office/word/2012/wordml" xmlns:wpg="http://schemas.microsoft.com/office/word/2010/wordprocessingGroup" xmlns:wpi="http://schemas.microsoft.com/office/word/2010/wordprocessingInk" xmlns:wne="http://schemas.microsoft.com/office/word/2006/wordml" xmlns:wps="http://schemas.microsoft.com/office/word/2010/wordprocessingShape" mc:Ignorable="w14 w15 wp14">
-  <w:abstractNum w:abstractNumId="0">
+<w:numbering xmlns:wpc="http://schemas.microsoft.com/office/word/2010/wordprocessingCanvas" xmlns:cx="http://schemas.microsoft.com/office/drawing/2014/chartex" xmlns:cx1="http://schemas.microsoft.com/office/drawing/2015/9/8/chartex" xmlns:cx2="http://schemas.microsoft.com/office/drawing/2015/10/21/chartex" xmlns:mc="http://schemas.openxmlformats.org/markup-compatibility/2006" xmlns:o="urn:schemas-microsoft-com:office:office" xmlns:r="http://schemas.openxmlformats.org/officeDocument/2006/relationships" xmlns:m="http://schemas.openxmlformats.org/officeDocument/2006/math" xmlns:v="urn:schemas-microsoft-com:vml" xmlns:wp14="http://schemas.microsoft.com/office/word/2010/wordprocessingDrawing" xmlns:wp="http://schemas.openxmlformats.org/drawingml/2006/wordprocessingDrawing" xmlns:w10="urn:schemas-microsoft-com:office:word" xmlns:w="http://schemas.openxmlformats.org/wordprocessingml/2006/main" xmlns:w14="http://schemas.microsoft.com/office/word/2010/wordml" xmlns:w15="http://schemas.microsoft.com/office/word/2012/wordml" xmlns:w16se="http://schemas.microsoft.com/office/word/2015/wordml/symex" xmlns:wpg="http://schemas.microsoft.com/office/word/2010/wordprocessingGroup" xmlns:wpi="http://schemas.microsoft.com/office/word/2010/wordprocessingInk" xmlns:wne="http://schemas.microsoft.com/office/word/2006/wordml" xmlns:wps="http://schemas.microsoft.com/office/word/2010/wordprocessingShape" mc:Ignorable="w14 w15 w16se wp14">
+  <w:abstractNum w:abstractNumId="0" w15:restartNumberingAfterBreak="0">
     <w:nsid w:val="FFFFFFFB"/>
     <w:multiLevelType w:val="multilevel"/>
     <w:tmpl w:val="8954E27E"/>
@@ -3615,7 +2392,7 @@
       <w:lvlJc w:val="left"/>
     </w:lvl>
   </w:abstractNum>
-  <w:abstractNum w:abstractNumId="1">
+  <w:abstractNum w:abstractNumId="1" w15:restartNumberingAfterBreak="0">
     <w:nsid w:val="0D896A67"/>
     <w:multiLevelType w:val="hybridMultilevel"/>
     <w:tmpl w:val="DB68B83E"/>
@@ -3705,7 +2482,7 @@
       </w:pPr>
     </w:lvl>
   </w:abstractNum>
-  <w:abstractNum w:abstractNumId="2">
+  <w:abstractNum w:abstractNumId="2" w15:restartNumberingAfterBreak="0">
     <w:nsid w:val="230062CA"/>
     <w:multiLevelType w:val="hybridMultilevel"/>
     <w:tmpl w:val="4B8CBE70"/>
@@ -3818,7 +2595,7 @@
       </w:rPr>
     </w:lvl>
   </w:abstractNum>
-  <w:abstractNum w:abstractNumId="3">
+  <w:abstractNum w:abstractNumId="3" w15:restartNumberingAfterBreak="0">
     <w:nsid w:val="3993042C"/>
     <w:multiLevelType w:val="hybridMultilevel"/>
     <w:tmpl w:val="E8E435F4"/>
@@ -3931,120 +2708,7 @@
       </w:rPr>
     </w:lvl>
   </w:abstractNum>
-  <w:abstractNum w:abstractNumId="4">
-    <w:nsid w:val="452C6BD5"/>
-    <w:multiLevelType w:val="hybridMultilevel"/>
-    <w:tmpl w:val="22E65564"/>
-    <w:lvl w:ilvl="0" w:tplc="04090001">
-      <w:start w:val="1"/>
-      <w:numFmt w:val="bullet"/>
-      <w:lvlText w:val=""/>
-      <w:lvlJc w:val="left"/>
-      <w:pPr>
-        <w:ind w:left="720" w:hanging="360"/>
-      </w:pPr>
-      <w:rPr>
-        <w:rFonts w:ascii="Symbol" w:hAnsi="Symbol" w:hint="default"/>
-      </w:rPr>
-    </w:lvl>
-    <w:lvl w:ilvl="1" w:tplc="04090003" w:tentative="1">
-      <w:start w:val="1"/>
-      <w:numFmt w:val="bullet"/>
-      <w:lvlText w:val="o"/>
-      <w:lvlJc w:val="left"/>
-      <w:pPr>
-        <w:ind w:left="1440" w:hanging="360"/>
-      </w:pPr>
-      <w:rPr>
-        <w:rFonts w:ascii="Courier New" w:hAnsi="Courier New" w:cs="Courier New" w:hint="default"/>
-      </w:rPr>
-    </w:lvl>
-    <w:lvl w:ilvl="2" w:tplc="04090005" w:tentative="1">
-      <w:start w:val="1"/>
-      <w:numFmt w:val="bullet"/>
-      <w:lvlText w:val=""/>
-      <w:lvlJc w:val="left"/>
-      <w:pPr>
-        <w:ind w:left="2160" w:hanging="360"/>
-      </w:pPr>
-      <w:rPr>
-        <w:rFonts w:ascii="Wingdings" w:hAnsi="Wingdings" w:hint="default"/>
-      </w:rPr>
-    </w:lvl>
-    <w:lvl w:ilvl="3" w:tplc="04090001" w:tentative="1">
-      <w:start w:val="1"/>
-      <w:numFmt w:val="bullet"/>
-      <w:lvlText w:val=""/>
-      <w:lvlJc w:val="left"/>
-      <w:pPr>
-        <w:ind w:left="2880" w:hanging="360"/>
-      </w:pPr>
-      <w:rPr>
-        <w:rFonts w:ascii="Symbol" w:hAnsi="Symbol" w:hint="default"/>
-      </w:rPr>
-    </w:lvl>
-    <w:lvl w:ilvl="4" w:tplc="04090003" w:tentative="1">
-      <w:start w:val="1"/>
-      <w:numFmt w:val="bullet"/>
-      <w:lvlText w:val="o"/>
-      <w:lvlJc w:val="left"/>
-      <w:pPr>
-        <w:ind w:left="3600" w:hanging="360"/>
-      </w:pPr>
-      <w:rPr>
-        <w:rFonts w:ascii="Courier New" w:hAnsi="Courier New" w:cs="Courier New" w:hint="default"/>
-      </w:rPr>
-    </w:lvl>
-    <w:lvl w:ilvl="5" w:tplc="04090005" w:tentative="1">
-      <w:start w:val="1"/>
-      <w:numFmt w:val="bullet"/>
-      <w:lvlText w:val=""/>
-      <w:lvlJc w:val="left"/>
-      <w:pPr>
-        <w:ind w:left="4320" w:hanging="360"/>
-      </w:pPr>
-      <w:rPr>
-        <w:rFonts w:ascii="Wingdings" w:hAnsi="Wingdings" w:hint="default"/>
-      </w:rPr>
-    </w:lvl>
-    <w:lvl w:ilvl="6" w:tplc="04090001" w:tentative="1">
-      <w:start w:val="1"/>
-      <w:numFmt w:val="bullet"/>
-      <w:lvlText w:val=""/>
-      <w:lvlJc w:val="left"/>
-      <w:pPr>
-        <w:ind w:left="5040" w:hanging="360"/>
-      </w:pPr>
-      <w:rPr>
-        <w:rFonts w:ascii="Symbol" w:hAnsi="Symbol" w:hint="default"/>
-      </w:rPr>
-    </w:lvl>
-    <w:lvl w:ilvl="7" w:tplc="04090003" w:tentative="1">
-      <w:start w:val="1"/>
-      <w:numFmt w:val="bullet"/>
-      <w:lvlText w:val="o"/>
-      <w:lvlJc w:val="left"/>
-      <w:pPr>
-        <w:ind w:left="5760" w:hanging="360"/>
-      </w:pPr>
-      <w:rPr>
-        <w:rFonts w:ascii="Courier New" w:hAnsi="Courier New" w:cs="Courier New" w:hint="default"/>
-      </w:rPr>
-    </w:lvl>
-    <w:lvl w:ilvl="8" w:tplc="04090005" w:tentative="1">
-      <w:start w:val="1"/>
-      <w:numFmt w:val="bullet"/>
-      <w:lvlText w:val=""/>
-      <w:lvlJc w:val="left"/>
-      <w:pPr>
-        <w:ind w:left="6480" w:hanging="360"/>
-      </w:pPr>
-      <w:rPr>
-        <w:rFonts w:ascii="Wingdings" w:hAnsi="Wingdings" w:hint="default"/>
-      </w:rPr>
-    </w:lvl>
-  </w:abstractNum>
-  <w:abstractNum w:abstractNumId="5">
+  <w:abstractNum w:abstractNumId="4" w15:restartNumberingAfterBreak="0">
     <w:nsid w:val="4EC64610"/>
     <w:multiLevelType w:val="hybridMultilevel"/>
     <w:tmpl w:val="6B90F6D4"/>
@@ -4158,7 +2822,7 @@
       </w:rPr>
     </w:lvl>
   </w:abstractNum>
-  <w:abstractNum w:abstractNumId="6">
+  <w:abstractNum w:abstractNumId="5" w15:restartNumberingAfterBreak="0">
     <w:nsid w:val="53327480"/>
     <w:multiLevelType w:val="hybridMultilevel"/>
     <w:tmpl w:val="62A0F98A"/>
@@ -4271,7 +2935,7 @@
       </w:rPr>
     </w:lvl>
   </w:abstractNum>
-  <w:abstractNum w:abstractNumId="7">
+  <w:abstractNum w:abstractNumId="6" w15:restartNumberingAfterBreak="0">
     <w:nsid w:val="7AB07E3D"/>
     <w:multiLevelType w:val="hybridMultilevel"/>
     <w:tmpl w:val="67827618"/>
@@ -4388,16 +3052,16 @@
     <w:abstractNumId w:val="0"/>
   </w:num>
   <w:num w:numId="2">
-    <w:abstractNumId w:val="7"/>
+    <w:abstractNumId w:val="6"/>
   </w:num>
   <w:num w:numId="3">
-    <w:abstractNumId w:val="5"/>
+    <w:abstractNumId w:val="4"/>
   </w:num>
   <w:num w:numId="4">
     <w:abstractNumId w:val="1"/>
   </w:num>
   <w:num w:numId="5">
-    <w:abstractNumId w:val="6"/>
+    <w:abstractNumId w:val="5"/>
   </w:num>
   <w:num w:numId="6">
     <w:abstractNumId w:val="3"/>
@@ -4405,14 +3069,11 @@
   <w:num w:numId="7">
     <w:abstractNumId w:val="2"/>
   </w:num>
-  <w:num w:numId="8">
-    <w:abstractNumId w:val="4"/>
-  </w:num>
 </w:numbering>
 </file>
 
 <file path=word/styles.xml><?xml version="1.0" encoding="utf-8"?>
-<w:styles xmlns:mc="http://schemas.openxmlformats.org/markup-compatibility/2006" xmlns:r="http://schemas.openxmlformats.org/officeDocument/2006/relationships" xmlns:w="http://schemas.openxmlformats.org/wordprocessingml/2006/main" xmlns:w14="http://schemas.microsoft.com/office/word/2010/wordml" xmlns:w15="http://schemas.microsoft.com/office/word/2012/wordml" mc:Ignorable="w14 w15">
+<w:styles xmlns:mc="http://schemas.openxmlformats.org/markup-compatibility/2006" xmlns:r="http://schemas.openxmlformats.org/officeDocument/2006/relationships" xmlns:w="http://schemas.openxmlformats.org/wordprocessingml/2006/main" xmlns:w14="http://schemas.microsoft.com/office/word/2010/wordml" xmlns:w15="http://schemas.microsoft.com/office/word/2012/wordml" xmlns:w16se="http://schemas.microsoft.com/office/word/2015/wordml/symex" mc:Ignorable="w14 w15 w16se">
   <w:docDefaults>
     <w:rPrDefault>
       <w:rPr>
@@ -4422,7 +3083,7 @@
     </w:rPrDefault>
     <w:pPrDefault/>
   </w:docDefaults>
-  <w:latentStyles w:defLockedState="0" w:defUIPriority="0" w:defSemiHidden="0" w:defUnhideWhenUsed="0" w:defQFormat="0" w:count="371">
+  <w:latentStyles w:defLockedState="0" w:defUIPriority="0" w:defSemiHidden="0" w:defUnhideWhenUsed="0" w:defQFormat="0" w:count="372">
     <w:lsdException w:name="Normal" w:qFormat="1"/>
     <w:lsdException w:name="heading 1" w:qFormat="1"/>
     <w:lsdException w:name="heading 2" w:qFormat="1"/>
@@ -4787,6 +3448,7 @@
     <w:lsdException w:name="List Table 5 Dark Accent 6" w:uiPriority="50"/>
     <w:lsdException w:name="List Table 6 Colorful Accent 6" w:uiPriority="51"/>
     <w:lsdException w:name="List Table 7 Colorful Accent 6" w:uiPriority="52"/>
+    <w:lsdException w:name="Mention" w:semiHidden="1" w:uiPriority="99" w:unhideWhenUsed="1"/>
   </w:latentStyles>
   <w:style w:type="paragraph" w:default="1" w:styleId="Normal">
     <w:name w:val="Normal"/>
@@ -5435,7 +4097,6 @@
     <w:basedOn w:val="TableNormal"/>
     <w:rsid w:val="00E206B4"/>
     <w:tblPr>
-      <w:tblInd w:w="0" w:type="dxa"/>
       <w:tblBorders>
         <w:top w:val="single" w:sz="4" w:space="0" w:color="auto"/>
         <w:left w:val="single" w:sz="4" w:space="0" w:color="auto"/>
@@ -5444,12 +4105,6 @@
         <w:insideH w:val="single" w:sz="4" w:space="0" w:color="auto"/>
         <w:insideV w:val="single" w:sz="4" w:space="0" w:color="auto"/>
       </w:tblBorders>
-      <w:tblCellMar>
-        <w:top w:w="0" w:type="dxa"/>
-        <w:left w:w="108" w:type="dxa"/>
-        <w:bottom w:w="0" w:type="dxa"/>
-        <w:right w:w="108" w:type="dxa"/>
-      </w:tblCellMar>
     </w:tblPr>
   </w:style>
   <w:style w:type="character" w:customStyle="1" w:styleId="Heading2Char">
@@ -5463,16 +4118,6 @@
       <w:noProof/>
       <w:sz w:val="28"/>
       <w:lang w:val="vi-VN"/>
-    </w:rPr>
-  </w:style>
-  <w:style w:type="character" w:customStyle="1" w:styleId="google-src-text1">
-    <w:name w:val="google-src-text1"/>
-    <w:basedOn w:val="DefaultParagraphFont"/>
-    <w:rsid w:val="00AC7755"/>
-    <w:rPr>
-      <w:vanish/>
-      <w:webHidden w:val="0"/>
-      <w:specVanish w:val="0"/>
     </w:rPr>
   </w:style>
 </w:styles>

</xml_diff>